<commit_message>
Updated resume + classes
</commit_message>
<xml_diff>
--- a/static/Rishab Tirupathi Resume.docx
+++ b/static/Rishab Tirupathi Resume.docx
@@ -347,21 +347,19 @@
         <w:keepLines/>
         <w:spacing w:line="252" w:lineRule="auto"/>
         <w:rPr>
+          <w:iCs/>
+          <w:sz w:val="20"/>
+          <w:szCs w:val="20"/>
+        </w:rPr>
+      </w:pPr>
+      <w:r>
+        <w:rPr>
           <w:b/>
           <w:bCs/>
           <w:iCs/>
           <w:sz w:val="20"/>
           <w:szCs w:val="20"/>
         </w:rPr>
-      </w:pPr>
-      <w:r>
-        <w:rPr>
-          <w:b/>
-          <w:bCs/>
-          <w:iCs/>
-          <w:sz w:val="20"/>
-          <w:szCs w:val="20"/>
-        </w:rPr>
         <w:t xml:space="preserve">Graduate Coursework: </w:t>
       </w:r>
       <w:r>
@@ -426,31 +424,15 @@
           <w:sz w:val="20"/>
           <w:szCs w:val="20"/>
         </w:rPr>
-        <w:t>, Graph Theory, Combinatori</w:t>
-      </w:r>
-      <w:r>
-        <w:rPr>
-          <w:iCs/>
-          <w:sz w:val="20"/>
-          <w:szCs w:val="20"/>
-        </w:rPr>
-        <w:t>al Mathematics</w:t>
-      </w:r>
-      <w:r>
-        <w:rPr>
-          <w:iCs/>
-          <w:sz w:val="20"/>
-          <w:szCs w:val="20"/>
-        </w:rPr>
-        <w:t xml:space="preserve">, </w:t>
-      </w:r>
-      <w:r>
-        <w:rPr>
-          <w:iCs/>
-          <w:sz w:val="20"/>
-          <w:szCs w:val="20"/>
-        </w:rPr>
-        <w:t>Data Science Analytics using Probabilistic Graph Models</w:t>
+        <w:t xml:space="preserve">, Graph Theory, </w:t>
+      </w:r>
+      <w:r>
+        <w:rPr>
+          <w:iCs/>
+          <w:sz w:val="20"/>
+          <w:szCs w:val="20"/>
+        </w:rPr>
+        <w:t>Collective Decision Making</w:t>
       </w:r>
     </w:p>
     <w:p>
@@ -827,7 +809,6 @@
       <w:r>
         <w:rPr>
           <w:iCs/>
-          <w:color w:val="000000" w:themeColor="text1"/>
           <w:sz w:val="20"/>
           <w:szCs w:val="20"/>
         </w:rPr>
@@ -836,7 +817,6 @@
       <w:r>
         <w:rPr>
           <w:iCs/>
-          <w:color w:val="000000" w:themeColor="text1"/>
           <w:sz w:val="20"/>
           <w:szCs w:val="20"/>
         </w:rPr>
@@ -845,7 +825,6 @@
       <w:r>
         <w:rPr>
           <w:iCs/>
-          <w:color w:val="000000" w:themeColor="text1"/>
           <w:sz w:val="20"/>
           <w:szCs w:val="20"/>
         </w:rPr>
@@ -854,11 +833,10 @@
       <w:r>
         <w:rPr>
           <w:iCs/>
-          <w:color w:val="000000" w:themeColor="text1"/>
-          <w:sz w:val="20"/>
-          <w:szCs w:val="20"/>
-        </w:rPr>
-        <w:t>Linear Programming, Non-Linear Programming</w:t>
+          <w:sz w:val="20"/>
+          <w:szCs w:val="20"/>
+        </w:rPr>
+        <w:t>Optimization</w:t>
       </w:r>
       <w:r>
         <w:rPr>
@@ -867,7 +845,7 @@
           <w:sz w:val="2"/>
           <w:szCs w:val="2"/>
         </w:rPr>
-        <w:t>, Differential Equations</w:t>
+        <w:t>,</w:t>
       </w:r>
       <w:r>
         <w:rPr>
@@ -876,7 +854,7 @@
           <w:sz w:val="2"/>
           <w:szCs w:val="2"/>
         </w:rPr>
-        <w:t>, Combinatorics</w:t>
+        <w:t xml:space="preserve"> </w:t>
       </w:r>
       <w:r>
         <w:rPr>
@@ -885,7 +863,7 @@
           <w:sz w:val="2"/>
           <w:szCs w:val="2"/>
         </w:rPr>
-        <w:t xml:space="preserve">, </w:t>
+        <w:t>Applied Random Processes</w:t>
       </w:r>
       <w:r>
         <w:rPr>
@@ -894,7 +872,7 @@
           <w:sz w:val="2"/>
           <w:szCs w:val="2"/>
         </w:rPr>
-        <w:t xml:space="preserve">Inter </w:t>
+        <w:t>, Algorithms and Computing, Statistical Analysis</w:t>
       </w:r>
       <w:r>
         <w:rPr>
@@ -903,43 +881,7 @@
           <w:sz w:val="2"/>
           <w:szCs w:val="2"/>
         </w:rPr>
-        <w:t>Microeconomic Theory</w:t>
-      </w:r>
-      <w:r>
-        <w:rPr>
-          <w:iCs/>
-          <w:color w:val="FFFFFF" w:themeColor="background1"/>
-          <w:sz w:val="2"/>
-          <w:szCs w:val="2"/>
-        </w:rPr>
-        <w:t>,</w:t>
-      </w:r>
-      <w:r>
-        <w:rPr>
-          <w:iCs/>
-          <w:color w:val="FFFFFF" w:themeColor="background1"/>
-          <w:sz w:val="2"/>
-          <w:szCs w:val="2"/>
-        </w:rPr>
-        <w:t xml:space="preserve"> </w:t>
-      </w:r>
-      <w:r>
-        <w:rPr>
-          <w:iCs/>
-          <w:color w:val="FFFFFF" w:themeColor="background1"/>
-          <w:sz w:val="2"/>
-          <w:szCs w:val="2"/>
-        </w:rPr>
-        <w:t>Applied Random Processes</w:t>
-      </w:r>
-      <w:r>
-        <w:rPr>
-          <w:iCs/>
-          <w:color w:val="FFFFFF" w:themeColor="background1"/>
-          <w:sz w:val="2"/>
-          <w:szCs w:val="2"/>
-        </w:rPr>
-        <w:t>, Algorithms and Computing, Statistical Analysis</w:t>
+        <w:t>, Combinatorics</w:t>
       </w:r>
     </w:p>
     <w:p>
@@ -947,8 +889,9 @@
         <w:keepLines/>
         <w:rPr>
           <w:iCs/>
-          <w:sz w:val="20"/>
-          <w:szCs w:val="20"/>
+          <w:color w:val="000000" w:themeColor="text1"/>
+          <w:sz w:val="22"/>
+          <w:szCs w:val="22"/>
         </w:rPr>
       </w:pPr>
     </w:p>

</xml_diff>

<commit_message>
Updated resume and SP 25 courses
</commit_message>
<xml_diff>
--- a/static/Rishab Tirupathi Resume.docx
+++ b/static/Rishab Tirupathi Resume.docx
@@ -79,20 +79,8 @@
             <w:szCs w:val="21"/>
             <w:u w:val="none"/>
           </w:rPr>
-          <w:t>linkedin.com/in/</w:t>
+          <w:t>linkedin.com/in/rishab-tirupathi</w:t>
         </w:r>
-        <w:proofErr w:type="spellStart"/>
-        <w:r>
-          <w:rPr>
-            <w:rStyle w:val="Hyperlink"/>
-            <w:color w:val="000000" w:themeColor="text1"/>
-            <w:sz w:val="21"/>
-            <w:szCs w:val="21"/>
-            <w:u w:val="none"/>
-          </w:rPr>
-          <w:t>rishab-tirupathi</w:t>
-        </w:r>
-        <w:proofErr w:type="spellEnd"/>
       </w:hyperlink>
       <w:r>
         <w:rPr>
@@ -400,6 +388,14 @@
           <w:sz w:val="20"/>
           <w:szCs w:val="20"/>
         </w:rPr>
+        <w:t xml:space="preserve">Advanced </w:t>
+      </w:r>
+      <w:r>
+        <w:rPr>
+          <w:iCs/>
+          <w:sz w:val="20"/>
+          <w:szCs w:val="20"/>
+        </w:rPr>
         <w:t>Algorithms,</w:t>
       </w:r>
       <w:r>
@@ -424,7 +420,31 @@
           <w:sz w:val="20"/>
           <w:szCs w:val="20"/>
         </w:rPr>
-        <w:t>, Graph Theory</w:t>
+        <w:t>,</w:t>
+      </w:r>
+      <w:r>
+        <w:rPr>
+          <w:iCs/>
+          <w:sz w:val="20"/>
+          <w:szCs w:val="20"/>
+        </w:rPr>
+        <w:t xml:space="preserve"> Random Processes on Graphs,</w:t>
+      </w:r>
+      <w:r>
+        <w:rPr>
+          <w:iCs/>
+          <w:sz w:val="20"/>
+          <w:szCs w:val="20"/>
+        </w:rPr>
+        <w:t xml:space="preserve"> Graph Theory</w:t>
+      </w:r>
+      <w:r>
+        <w:rPr>
+          <w:iCs/>
+          <w:sz w:val="20"/>
+          <w:szCs w:val="20"/>
+        </w:rPr>
+        <w:t>, Control Theory</w:t>
       </w:r>
     </w:p>
     <w:p>
@@ -3700,7 +3720,6 @@
         </w:rPr>
         <w:t xml:space="preserve">, </w:t>
       </w:r>
-      <w:proofErr w:type="spellStart"/>
       <w:r>
         <w:rPr>
           <w:sz w:val="20"/>
@@ -3708,7 +3727,6 @@
         </w:rPr>
         <w:t>statsmodels</w:t>
       </w:r>
-      <w:proofErr w:type="spellEnd"/>
       <w:r>
         <w:rPr>
           <w:sz w:val="20"/>
@@ -3753,7 +3771,6 @@
         </w:rPr>
         <w:t xml:space="preserve">: </w:t>
       </w:r>
-      <w:proofErr w:type="spellStart"/>
       <w:r>
         <w:rPr>
           <w:sz w:val="20"/>
@@ -3761,7 +3778,6 @@
         </w:rPr>
         <w:t>dplyr</w:t>
       </w:r>
-      <w:proofErr w:type="spellEnd"/>
       <w:r>
         <w:rPr>
           <w:sz w:val="20"/>
@@ -3781,25 +3797,8 @@
           <w:sz w:val="20"/>
           <w:szCs w:val="20"/>
         </w:rPr>
-        <w:t xml:space="preserve">, </w:t>
-      </w:r>
-      <w:proofErr w:type="spellStart"/>
-      <w:r>
-        <w:rPr>
-          <w:sz w:val="20"/>
-          <w:szCs w:val="20"/>
-        </w:rPr>
-        <w:t>tidyverse</w:t>
-      </w:r>
-      <w:proofErr w:type="spellEnd"/>
-      <w:r>
-        <w:rPr>
-          <w:sz w:val="20"/>
-          <w:szCs w:val="20"/>
-        </w:rPr>
-        <w:t xml:space="preserve">, </w:t>
-      </w:r>
-      <w:proofErr w:type="spellStart"/>
+        <w:t xml:space="preserve">, tidyverse, </w:t>
+      </w:r>
       <w:r>
         <w:rPr>
           <w:sz w:val="20"/>
@@ -3807,7 +3806,6 @@
         </w:rPr>
         <w:t>tsa</w:t>
       </w:r>
-      <w:proofErr w:type="spellEnd"/>
     </w:p>
     <w:sectPr>
       <w:pgSz w:w="12240" w:h="15840"/>

</xml_diff>

<commit_message>
Updated many things' git add .
</commit_message>
<xml_diff>
--- a/static/Rishab Tirupathi Resume.docx
+++ b/static/Rishab Tirupathi Resume.docx
@@ -79,20 +79,8 @@
             <w:szCs w:val="21"/>
             <w:u w:val="none"/>
           </w:rPr>
-          <w:t>linkedin.com/in/</w:t>
+          <w:t>linkedin.com/in/rishab-tirupathi</w:t>
         </w:r>
-        <w:proofErr w:type="spellStart"/>
-        <w:r>
-          <w:rPr>
-            <w:rStyle w:val="Hyperlink"/>
-            <w:color w:val="000000" w:themeColor="text1"/>
-            <w:sz w:val="21"/>
-            <w:szCs w:val="21"/>
-            <w:u w:val="none"/>
-          </w:rPr>
-          <w:t>rishab-tirupathi</w:t>
-        </w:r>
-        <w:proofErr w:type="spellEnd"/>
       </w:hyperlink>
       <w:r>
         <w:rPr>
@@ -448,7 +436,15 @@
           <w:sz w:val="20"/>
           <w:szCs w:val="20"/>
         </w:rPr>
-        <w:t xml:space="preserve"> Random Processes on Graphs,</w:t>
+        <w:t xml:space="preserve"> </w:t>
+      </w:r>
+      <w:r>
+        <w:rPr>
+          <w:iCs/>
+          <w:sz w:val="20"/>
+          <w:szCs w:val="20"/>
+        </w:rPr>
+        <w:t>Advanced Optimization, Numerical Analysis</w:t>
       </w:r>
       <w:r>
         <w:rPr>
@@ -3944,7 +3940,6 @@
         </w:rPr>
         <w:t xml:space="preserve">, </w:t>
       </w:r>
-      <w:proofErr w:type="spellStart"/>
       <w:r>
         <w:rPr>
           <w:sz w:val="20"/>
@@ -3952,7 +3947,6 @@
         </w:rPr>
         <w:t>statsmodels</w:t>
       </w:r>
-      <w:proofErr w:type="spellEnd"/>
       <w:r>
         <w:rPr>
           <w:sz w:val="20"/>
@@ -3997,7 +3991,6 @@
         </w:rPr>
         <w:t xml:space="preserve">: </w:t>
       </w:r>
-      <w:proofErr w:type="spellStart"/>
       <w:r>
         <w:rPr>
           <w:sz w:val="20"/>
@@ -4005,7 +3998,6 @@
         </w:rPr>
         <w:t>dplyr</w:t>
       </w:r>
-      <w:proofErr w:type="spellEnd"/>
       <w:r>
         <w:rPr>
           <w:sz w:val="20"/>
@@ -4025,25 +4017,8 @@
           <w:sz w:val="20"/>
           <w:szCs w:val="20"/>
         </w:rPr>
-        <w:t xml:space="preserve">, </w:t>
-      </w:r>
-      <w:proofErr w:type="spellStart"/>
-      <w:r>
-        <w:rPr>
-          <w:sz w:val="20"/>
-          <w:szCs w:val="20"/>
-        </w:rPr>
-        <w:t>tidyverse</w:t>
-      </w:r>
-      <w:proofErr w:type="spellEnd"/>
-      <w:r>
-        <w:rPr>
-          <w:sz w:val="20"/>
-          <w:szCs w:val="20"/>
-        </w:rPr>
-        <w:t xml:space="preserve">, </w:t>
-      </w:r>
-      <w:proofErr w:type="spellStart"/>
+        <w:t xml:space="preserve">, tidyverse, </w:t>
+      </w:r>
       <w:r>
         <w:rPr>
           <w:sz w:val="20"/>
@@ -4051,7 +4026,6 @@
         </w:rPr>
         <w:t>tsa</w:t>
       </w:r>
-      <w:proofErr w:type="spellEnd"/>
     </w:p>
     <w:sectPr>
       <w:pgSz w:w="12240" w:h="15840"/>

</xml_diff>

<commit_message>
Updated resume with FM work
</commit_message>
<xml_diff>
--- a/static/Rishab Tirupathi Resume.docx
+++ b/static/Rishab Tirupathi Resume.docx
@@ -79,20 +79,8 @@
             <w:szCs w:val="21"/>
             <w:u w:val="none"/>
           </w:rPr>
-          <w:t>linkedin.com/in/</w:t>
+          <w:t>linkedin.com/in/rishab-tirupathi</w:t>
         </w:r>
-        <w:proofErr w:type="spellStart"/>
-        <w:r>
-          <w:rPr>
-            <w:rStyle w:val="Hyperlink"/>
-            <w:color w:val="000000" w:themeColor="text1"/>
-            <w:sz w:val="21"/>
-            <w:szCs w:val="21"/>
-            <w:u w:val="none"/>
-          </w:rPr>
-          <w:t>rishab-tirupathi</w:t>
-        </w:r>
-        <w:proofErr w:type="spellEnd"/>
       </w:hyperlink>
       <w:r>
         <w:rPr>
@@ -950,17 +938,6 @@
     </w:p>
     <w:p>
       <w:pPr>
-        <w:keepLines/>
-        <w:rPr>
-          <w:iCs/>
-          <w:color w:val="000000" w:themeColor="text1"/>
-          <w:sz w:val="22"/>
-          <w:szCs w:val="22"/>
-        </w:rPr>
-      </w:pPr>
-    </w:p>
-    <w:p>
-      <w:pPr>
         <w:pBdr>
           <w:bottom w:val="single" w:sz="4" w:space="0" w:color="000000"/>
         </w:pBdr>
@@ -1154,173 +1131,63 @@
           <w:sz w:val="20"/>
           <w:szCs w:val="20"/>
         </w:rPr>
-        <w:t>Incoming Graduate Quantitative Risk Management Intern</w:t>
-      </w:r>
-      <w:r>
-        <w:rPr>
-          <w:bCs/>
-          <w:i/>
-          <w:iCs/>
-          <w:sz w:val="20"/>
-          <w:szCs w:val="20"/>
-        </w:rPr>
-        <w:tab/>
-      </w:r>
-      <w:r>
-        <w:rPr>
-          <w:bCs/>
-          <w:i/>
-          <w:iCs/>
-          <w:sz w:val="20"/>
-          <w:szCs w:val="20"/>
-        </w:rPr>
-        <w:tab/>
-      </w:r>
-      <w:r>
-        <w:rPr>
-          <w:bCs/>
-          <w:i/>
-          <w:iCs/>
-          <w:sz w:val="20"/>
-          <w:szCs w:val="20"/>
-        </w:rPr>
-        <w:tab/>
-      </w:r>
-      <w:r>
-        <w:rPr>
-          <w:bCs/>
-          <w:i/>
-          <w:iCs/>
-          <w:sz w:val="20"/>
-          <w:szCs w:val="20"/>
-        </w:rPr>
-        <w:tab/>
-      </w:r>
-      <w:r>
-        <w:rPr>
-          <w:bCs/>
-          <w:i/>
-          <w:iCs/>
-          <w:sz w:val="20"/>
-          <w:szCs w:val="20"/>
-        </w:rPr>
-        <w:tab/>
-      </w:r>
-      <w:r>
-        <w:rPr>
-          <w:bCs/>
-          <w:i/>
-          <w:iCs/>
-          <w:sz w:val="20"/>
-          <w:szCs w:val="20"/>
-        </w:rPr>
-        <w:tab/>
-      </w:r>
-      <w:r>
-        <w:rPr>
-          <w:bCs/>
-          <w:i/>
-          <w:iCs/>
-          <w:sz w:val="20"/>
-          <w:szCs w:val="20"/>
-        </w:rPr>
-        <w:tab/>
-      </w:r>
-      <w:r>
-        <w:rPr>
-          <w:bCs/>
-          <w:i/>
-          <w:iCs/>
-          <w:sz w:val="20"/>
-          <w:szCs w:val="20"/>
-        </w:rPr>
-        <w:tab/>
-        <w:t xml:space="preserve">            May 2025</w:t>
-      </w:r>
-    </w:p>
-    <w:p>
-      <w:pPr>
-        <w:pBdr>
-          <w:top w:val="nil"/>
-          <w:left w:val="nil"/>
-          <w:bottom w:val="nil"/>
-          <w:right w:val="nil"/>
-          <w:between w:val="nil"/>
-        </w:pBdr>
-        <w:spacing w:line="252" w:lineRule="auto"/>
-        <w:rPr>
-          <w:b/>
-          <w:sz w:val="20"/>
-          <w:szCs w:val="20"/>
-        </w:rPr>
-      </w:pPr>
-      <w:r>
-        <w:rPr>
-          <w:b/>
-          <w:sz w:val="20"/>
-          <w:szCs w:val="20"/>
-        </w:rPr>
-        <w:t>University of Illinois at Urbana-Champaig</w:t>
-      </w:r>
-      <w:r>
-        <w:rPr>
-          <w:b/>
-          <w:sz w:val="20"/>
-          <w:szCs w:val="20"/>
-        </w:rPr>
-        <w:t>n</w:t>
-      </w:r>
-      <w:r>
-        <w:rPr>
-          <w:b/>
-          <w:sz w:val="20"/>
-          <w:szCs w:val="20"/>
-        </w:rPr>
-        <w:tab/>
-      </w:r>
-      <w:r>
-        <w:rPr>
-          <w:b/>
-          <w:sz w:val="20"/>
-          <w:szCs w:val="20"/>
-        </w:rPr>
-        <w:tab/>
-      </w:r>
-      <w:r>
-        <w:rPr>
-          <w:b/>
-          <w:sz w:val="20"/>
-          <w:szCs w:val="20"/>
-        </w:rPr>
-        <w:tab/>
-      </w:r>
-      <w:r>
-        <w:rPr>
-          <w:b/>
-          <w:sz w:val="20"/>
-          <w:szCs w:val="20"/>
-        </w:rPr>
-        <w:tab/>
-      </w:r>
-      <w:r>
-        <w:rPr>
-          <w:b/>
-          <w:sz w:val="20"/>
-          <w:szCs w:val="20"/>
-        </w:rPr>
-        <w:tab/>
-      </w:r>
-      <w:r>
-        <w:rPr>
-          <w:b/>
-          <w:sz w:val="20"/>
-          <w:szCs w:val="20"/>
-        </w:rPr>
-        <w:tab/>
-      </w:r>
-      <w:r>
-        <w:rPr>
-          <w:b/>
+        <w:t>Graduate Quantitative Risk Management Intern</w:t>
+      </w:r>
+      <w:r>
+        <w:rPr>
+          <w:bCs/>
+          <w:i/>
+          <w:iCs/>
+          <w:sz w:val="20"/>
+          <w:szCs w:val="20"/>
+        </w:rPr>
+        <w:t>, Single Family Costing Team</w:t>
+      </w:r>
+      <w:r>
+        <w:rPr>
+          <w:bCs/>
+          <w:i/>
+          <w:iCs/>
+          <w:sz w:val="20"/>
+          <w:szCs w:val="20"/>
+        </w:rPr>
+        <w:tab/>
+      </w:r>
+      <w:r>
+        <w:rPr>
+          <w:bCs/>
+          <w:i/>
+          <w:iCs/>
+          <w:sz w:val="20"/>
+          <w:szCs w:val="20"/>
+        </w:rPr>
+        <w:tab/>
+      </w:r>
+      <w:r>
+        <w:rPr>
+          <w:bCs/>
+          <w:i/>
+          <w:iCs/>
+          <w:sz w:val="20"/>
+          <w:szCs w:val="20"/>
+        </w:rPr>
+        <w:tab/>
+      </w:r>
+      <w:r>
+        <w:rPr>
+          <w:bCs/>
+          <w:i/>
+          <w:iCs/>
+          <w:sz w:val="20"/>
+          <w:szCs w:val="20"/>
+        </w:rPr>
+        <w:tab/>
+      </w:r>
+      <w:r>
+        <w:rPr>
+          <w:bCs/>
+          <w:i/>
+          <w:iCs/>
           <w:sz w:val="20"/>
           <w:szCs w:val="20"/>
         </w:rPr>
@@ -1329,209 +1196,23 @@
       </w:r>
       <w:r>
         <w:rPr>
-          <w:b/>
-          <w:sz w:val="20"/>
-          <w:szCs w:val="20"/>
-        </w:rPr>
-        <w:tab/>
-        <w:t xml:space="preserve">  </w:t>
-      </w:r>
-      <w:r>
-        <w:rPr>
-          <w:b/>
-          <w:sz w:val="20"/>
-          <w:szCs w:val="20"/>
-        </w:rPr>
-        <w:tab/>
-        <w:t xml:space="preserve">  </w:t>
-      </w:r>
-      <w:r>
-        <w:rPr>
-          <w:b/>
-          <w:sz w:val="20"/>
-          <w:szCs w:val="20"/>
-        </w:rPr>
-        <w:t>Champaign</w:t>
-      </w:r>
-      <w:r>
-        <w:rPr>
-          <w:b/>
-          <w:sz w:val="20"/>
-          <w:szCs w:val="20"/>
-        </w:rPr>
-        <w:t>, IL</w:t>
-      </w:r>
-    </w:p>
-    <w:p>
-      <w:pPr>
-        <w:pBdr>
-          <w:top w:val="nil"/>
-          <w:left w:val="nil"/>
-          <w:bottom w:val="nil"/>
-          <w:right w:val="nil"/>
-          <w:between w:val="nil"/>
-        </w:pBdr>
-        <w:spacing w:line="252" w:lineRule="auto"/>
-        <w:rPr>
-          <w:bCs/>
-          <w:i/>
-          <w:iCs/>
-          <w:sz w:val="20"/>
-          <w:szCs w:val="20"/>
-        </w:rPr>
-      </w:pPr>
-      <w:r>
-        <w:rPr>
-          <w:bCs/>
-          <w:i/>
-          <w:iCs/>
-          <w:sz w:val="20"/>
-          <w:szCs w:val="20"/>
-        </w:rPr>
-        <w:t xml:space="preserve">Graduate </w:t>
-      </w:r>
-      <w:r>
-        <w:rPr>
-          <w:bCs/>
-          <w:i/>
-          <w:iCs/>
-          <w:sz w:val="20"/>
-          <w:szCs w:val="20"/>
-        </w:rPr>
-        <w:t>Researc</w:t>
-      </w:r>
-      <w:r>
-        <w:rPr>
-          <w:bCs/>
-          <w:i/>
-          <w:iCs/>
-          <w:sz w:val="20"/>
-          <w:szCs w:val="20"/>
-        </w:rPr>
-        <w:t>her</w:t>
-      </w:r>
-      <w:r>
-        <w:rPr>
-          <w:bCs/>
-          <w:i/>
-          <w:iCs/>
-          <w:sz w:val="20"/>
-          <w:szCs w:val="20"/>
-        </w:rPr>
-        <w:tab/>
-      </w:r>
-      <w:r>
-        <w:rPr>
-          <w:bCs/>
-          <w:i/>
-          <w:iCs/>
-          <w:sz w:val="20"/>
-          <w:szCs w:val="20"/>
-        </w:rPr>
-        <w:tab/>
-      </w:r>
-      <w:r>
-        <w:rPr>
-          <w:bCs/>
-          <w:i/>
-          <w:iCs/>
-          <w:sz w:val="20"/>
-          <w:szCs w:val="20"/>
-        </w:rPr>
-        <w:tab/>
-      </w:r>
-      <w:r>
-        <w:rPr>
-          <w:bCs/>
-          <w:i/>
-          <w:iCs/>
-          <w:sz w:val="20"/>
-          <w:szCs w:val="20"/>
-        </w:rPr>
-        <w:tab/>
-      </w:r>
-      <w:r>
-        <w:rPr>
-          <w:bCs/>
-          <w:i/>
-          <w:iCs/>
-          <w:sz w:val="20"/>
-          <w:szCs w:val="20"/>
-        </w:rPr>
-        <w:tab/>
-      </w:r>
-      <w:r>
-        <w:rPr>
-          <w:bCs/>
-          <w:i/>
-          <w:iCs/>
-          <w:sz w:val="20"/>
-          <w:szCs w:val="20"/>
-        </w:rPr>
-        <w:tab/>
-      </w:r>
-      <w:r>
-        <w:rPr>
-          <w:bCs/>
-          <w:i/>
-          <w:iCs/>
-          <w:sz w:val="20"/>
-          <w:szCs w:val="20"/>
-        </w:rPr>
-        <w:tab/>
-        <w:t xml:space="preserve">       </w:t>
-      </w:r>
-      <w:r>
-        <w:rPr>
-          <w:bCs/>
-          <w:i/>
-          <w:iCs/>
-          <w:sz w:val="20"/>
-          <w:szCs w:val="20"/>
-        </w:rPr>
-        <w:tab/>
-        <w:t xml:space="preserve">      </w:t>
-      </w:r>
-      <w:r>
-        <w:rPr>
-          <w:bCs/>
-          <w:i/>
-          <w:iCs/>
-          <w:sz w:val="20"/>
-          <w:szCs w:val="20"/>
-        </w:rPr>
-        <w:tab/>
-      </w:r>
-      <w:r>
-        <w:rPr>
-          <w:bCs/>
-          <w:i/>
-          <w:iCs/>
-          <w:sz w:val="20"/>
-          <w:szCs w:val="20"/>
-        </w:rPr>
-        <w:tab/>
-      </w:r>
-      <w:r>
-        <w:rPr>
-          <w:bCs/>
-          <w:i/>
-          <w:iCs/>
-          <w:sz w:val="20"/>
-          <w:szCs w:val="20"/>
-        </w:rPr>
-        <w:tab/>
-        <w:t xml:space="preserve">      </w:t>
-      </w:r>
-      <w:r>
-        <w:rPr>
-          <w:bCs/>
-          <w:i/>
-          <w:iCs/>
-          <w:sz w:val="20"/>
-          <w:szCs w:val="20"/>
-        </w:rPr>
-        <w:t>August 2024 – Present</w:t>
+          <w:bCs/>
+          <w:i/>
+          <w:iCs/>
+          <w:sz w:val="20"/>
+          <w:szCs w:val="20"/>
+        </w:rPr>
+        <w:t>May 2025</w:t>
+      </w:r>
+      <w:r>
+        <w:rPr>
+          <w:bCs/>
+          <w:i/>
+          <w:iCs/>
+          <w:sz w:val="20"/>
+          <w:szCs w:val="20"/>
+        </w:rPr>
+        <w:t xml:space="preserve"> – August 2025</w:t>
       </w:r>
     </w:p>
     <w:p>
@@ -1561,148 +1242,55 @@
           <w:sz w:val="20"/>
           <w:szCs w:val="20"/>
         </w:rPr>
-        <w:t>Conducting research in portfolio optimization with transaction costs</w:t>
-      </w:r>
-    </w:p>
-    <w:p>
-      <w:pPr>
-        <w:pBdr>
-          <w:top w:val="nil"/>
-          <w:left w:val="nil"/>
-          <w:bottom w:val="nil"/>
-          <w:right w:val="nil"/>
-          <w:between w:val="nil"/>
-        </w:pBdr>
-        <w:spacing w:line="252" w:lineRule="auto"/>
-        <w:rPr>
-          <w:bCs/>
-          <w:i/>
-          <w:iCs/>
-          <w:sz w:val="20"/>
-          <w:szCs w:val="20"/>
-        </w:rPr>
-      </w:pPr>
-      <w:r>
-        <w:rPr>
-          <w:bCs/>
-          <w:i/>
-          <w:iCs/>
-          <w:sz w:val="20"/>
-          <w:szCs w:val="20"/>
-        </w:rPr>
-        <w:t>Mathematics Graduate Teaching Assistant</w:t>
-      </w:r>
-      <w:r>
-        <w:rPr>
-          <w:bCs/>
-          <w:i/>
-          <w:iCs/>
-          <w:sz w:val="20"/>
-          <w:szCs w:val="20"/>
-        </w:rPr>
-        <w:tab/>
-      </w:r>
-      <w:r>
-        <w:rPr>
-          <w:bCs/>
-          <w:i/>
-          <w:iCs/>
-          <w:sz w:val="20"/>
-          <w:szCs w:val="20"/>
-        </w:rPr>
-        <w:tab/>
-      </w:r>
-      <w:r>
-        <w:rPr>
-          <w:bCs/>
-          <w:i/>
-          <w:iCs/>
-          <w:sz w:val="20"/>
-          <w:szCs w:val="20"/>
-        </w:rPr>
-        <w:tab/>
-      </w:r>
-      <w:r>
-        <w:rPr>
-          <w:bCs/>
-          <w:i/>
-          <w:iCs/>
-          <w:sz w:val="20"/>
-          <w:szCs w:val="20"/>
-        </w:rPr>
-        <w:tab/>
-      </w:r>
-      <w:r>
-        <w:rPr>
-          <w:bCs/>
-          <w:i/>
-          <w:iCs/>
-          <w:sz w:val="20"/>
-          <w:szCs w:val="20"/>
-        </w:rPr>
-        <w:tab/>
-      </w:r>
-      <w:r>
-        <w:rPr>
-          <w:bCs/>
-          <w:i/>
-          <w:iCs/>
-          <w:sz w:val="20"/>
-          <w:szCs w:val="20"/>
-        </w:rPr>
-        <w:tab/>
-      </w:r>
-      <w:r>
-        <w:rPr>
-          <w:bCs/>
-          <w:i/>
-          <w:iCs/>
-          <w:sz w:val="20"/>
-          <w:szCs w:val="20"/>
-        </w:rPr>
-        <w:tab/>
-      </w:r>
-      <w:r>
-        <w:rPr>
-          <w:bCs/>
-          <w:i/>
-          <w:iCs/>
-          <w:sz w:val="20"/>
-          <w:szCs w:val="20"/>
-        </w:rPr>
-        <w:tab/>
-        <w:t xml:space="preserve">        </w:t>
-      </w:r>
-      <w:r>
-        <w:rPr>
-          <w:bCs/>
-          <w:i/>
-          <w:iCs/>
-          <w:sz w:val="20"/>
-          <w:szCs w:val="20"/>
-        </w:rPr>
-        <w:tab/>
-        <w:t xml:space="preserve">      </w:t>
-      </w:r>
-      <w:r>
-        <w:rPr>
-          <w:bCs/>
-          <w:i/>
-          <w:iCs/>
-          <w:sz w:val="20"/>
-          <w:szCs w:val="20"/>
-        </w:rPr>
-        <w:t xml:space="preserve">August 2024 – </w:t>
-      </w:r>
-      <w:r>
-        <w:rPr>
-          <w:bCs/>
-          <w:i/>
-          <w:iCs/>
-          <w:sz w:val="20"/>
-          <w:szCs w:val="20"/>
-        </w:rPr>
-        <w:t>Present</w:t>
+        <w:t xml:space="preserve">Analyzed </w:t>
+      </w:r>
+      <w:r>
+        <w:rPr>
+          <w:rFonts w:ascii="Times New Roman" w:eastAsia="Times New Roman" w:hAnsi="Times New Roman" w:cs="Times New Roman"/>
+          <w:sz w:val="20"/>
+          <w:szCs w:val="20"/>
+        </w:rPr>
+        <w:t xml:space="preserve">over </w:t>
+      </w:r>
+      <w:r>
+        <w:rPr>
+          <w:rFonts w:ascii="Times New Roman" w:eastAsia="Times New Roman" w:hAnsi="Times New Roman" w:cs="Times New Roman"/>
+          <w:sz w:val="20"/>
+          <w:szCs w:val="20"/>
+        </w:rPr>
+        <w:t>1 million</w:t>
+      </w:r>
+      <w:r>
+        <w:rPr>
+          <w:rFonts w:ascii="Times New Roman" w:eastAsia="Times New Roman" w:hAnsi="Times New Roman" w:cs="Times New Roman"/>
+          <w:sz w:val="20"/>
+          <w:szCs w:val="20"/>
+        </w:rPr>
+        <w:t xml:space="preserve"> loans</w:t>
+      </w:r>
+      <w:r>
+        <w:rPr>
+          <w:rFonts w:ascii="Times New Roman" w:eastAsia="Times New Roman" w:hAnsi="Times New Roman" w:cs="Times New Roman"/>
+          <w:sz w:val="20"/>
+          <w:szCs w:val="20"/>
+        </w:rPr>
+        <w:t xml:space="preserve"> through SQL queries </w:t>
+      </w:r>
+      <w:r>
+        <w:rPr>
+          <w:rFonts w:ascii="Times New Roman" w:eastAsia="Times New Roman" w:hAnsi="Times New Roman" w:cs="Times New Roman"/>
+          <w:sz w:val="20"/>
+          <w:szCs w:val="20"/>
+        </w:rPr>
+        <w:t xml:space="preserve">and SAS </w:t>
+      </w:r>
+      <w:r>
+        <w:rPr>
+          <w:rFonts w:ascii="Times New Roman" w:eastAsia="Times New Roman" w:hAnsi="Times New Roman" w:cs="Times New Roman"/>
+          <w:sz w:val="20"/>
+          <w:szCs w:val="20"/>
+        </w:rPr>
+        <w:t>to determine discrepancies and anomalies in data</w:t>
       </w:r>
     </w:p>
     <w:p>
@@ -1732,6 +1320,681 @@
           <w:sz w:val="20"/>
           <w:szCs w:val="20"/>
         </w:rPr>
+        <w:t>Debugg</w:t>
+      </w:r>
+      <w:r>
+        <w:rPr>
+          <w:rFonts w:ascii="Times New Roman" w:eastAsia="Times New Roman" w:hAnsi="Times New Roman" w:cs="Times New Roman"/>
+          <w:sz w:val="20"/>
+          <w:szCs w:val="20"/>
+        </w:rPr>
+        <w:t>ed</w:t>
+      </w:r>
+      <w:r>
+        <w:rPr>
+          <w:rFonts w:ascii="Times New Roman" w:eastAsia="Times New Roman" w:hAnsi="Times New Roman" w:cs="Times New Roman"/>
+          <w:sz w:val="20"/>
+          <w:szCs w:val="20"/>
+        </w:rPr>
+        <w:t xml:space="preserve"> a default risk model, perform</w:t>
+      </w:r>
+      <w:r>
+        <w:rPr>
+          <w:rFonts w:ascii="Times New Roman" w:eastAsia="Times New Roman" w:hAnsi="Times New Roman" w:cs="Times New Roman"/>
+          <w:sz w:val="20"/>
+          <w:szCs w:val="20"/>
+        </w:rPr>
+        <w:t>ed</w:t>
+      </w:r>
+      <w:r>
+        <w:rPr>
+          <w:rFonts w:ascii="Times New Roman" w:eastAsia="Times New Roman" w:hAnsi="Times New Roman" w:cs="Times New Roman"/>
+          <w:sz w:val="20"/>
+          <w:szCs w:val="20"/>
+        </w:rPr>
+        <w:t xml:space="preserve"> data extraction and creat</w:t>
+      </w:r>
+      <w:r>
+        <w:rPr>
+          <w:rFonts w:ascii="Times New Roman" w:eastAsia="Times New Roman" w:hAnsi="Times New Roman" w:cs="Times New Roman"/>
+          <w:sz w:val="20"/>
+          <w:szCs w:val="20"/>
+        </w:rPr>
+        <w:t>ed</w:t>
+      </w:r>
+      <w:r>
+        <w:rPr>
+          <w:rFonts w:ascii="Times New Roman" w:eastAsia="Times New Roman" w:hAnsi="Times New Roman" w:cs="Times New Roman"/>
+          <w:sz w:val="20"/>
+          <w:szCs w:val="20"/>
+        </w:rPr>
+        <w:t xml:space="preserve"> visualizations to support model analysis and performance evaluation</w:t>
+      </w:r>
+    </w:p>
+    <w:p>
+      <w:pPr>
+        <w:pStyle w:val="ListParagraph"/>
+        <w:numPr>
+          <w:ilvl w:val="0"/>
+          <w:numId w:val="13"/>
+        </w:numPr>
+        <w:pBdr>
+          <w:top w:val="nil"/>
+          <w:left w:val="nil"/>
+          <w:bottom w:val="nil"/>
+          <w:right w:val="nil"/>
+          <w:between w:val="nil"/>
+        </w:pBdr>
+        <w:spacing w:after="0" w:line="252" w:lineRule="auto"/>
+        <w:rPr>
+          <w:rFonts w:ascii="Times New Roman" w:eastAsia="Times New Roman" w:hAnsi="Times New Roman" w:cs="Times New Roman"/>
+          <w:sz w:val="20"/>
+          <w:szCs w:val="20"/>
+        </w:rPr>
+      </w:pPr>
+      <w:r>
+        <w:rPr>
+          <w:rFonts w:ascii="Times New Roman" w:eastAsia="Times New Roman" w:hAnsi="Times New Roman" w:cs="Times New Roman"/>
+          <w:sz w:val="20"/>
+          <w:szCs w:val="20"/>
+        </w:rPr>
+        <w:t>Collaborated with team members to manage priorities and meet deadlines, ensuring timely progress on analysis tasks</w:t>
+      </w:r>
+    </w:p>
+    <w:p>
+      <w:pPr>
+        <w:pBdr>
+          <w:top w:val="nil"/>
+          <w:left w:val="nil"/>
+          <w:bottom w:val="nil"/>
+          <w:right w:val="nil"/>
+          <w:between w:val="nil"/>
+        </w:pBdr>
+        <w:spacing w:line="252" w:lineRule="auto"/>
+        <w:rPr>
+          <w:b/>
+          <w:sz w:val="20"/>
+          <w:szCs w:val="20"/>
+        </w:rPr>
+      </w:pPr>
+      <w:r>
+        <w:rPr>
+          <w:b/>
+          <w:sz w:val="20"/>
+          <w:szCs w:val="20"/>
+        </w:rPr>
+        <w:t>University of Illinois at Urbana-Champaig</w:t>
+      </w:r>
+      <w:r>
+        <w:rPr>
+          <w:b/>
+          <w:sz w:val="20"/>
+          <w:szCs w:val="20"/>
+        </w:rPr>
+        <w:t>n</w:t>
+      </w:r>
+      <w:r>
+        <w:rPr>
+          <w:b/>
+          <w:sz w:val="20"/>
+          <w:szCs w:val="20"/>
+        </w:rPr>
+        <w:tab/>
+      </w:r>
+      <w:r>
+        <w:rPr>
+          <w:b/>
+          <w:sz w:val="20"/>
+          <w:szCs w:val="20"/>
+        </w:rPr>
+        <w:tab/>
+      </w:r>
+      <w:r>
+        <w:rPr>
+          <w:b/>
+          <w:sz w:val="20"/>
+          <w:szCs w:val="20"/>
+        </w:rPr>
+        <w:tab/>
+      </w:r>
+      <w:r>
+        <w:rPr>
+          <w:b/>
+          <w:sz w:val="20"/>
+          <w:szCs w:val="20"/>
+        </w:rPr>
+        <w:tab/>
+      </w:r>
+      <w:r>
+        <w:rPr>
+          <w:b/>
+          <w:sz w:val="20"/>
+          <w:szCs w:val="20"/>
+        </w:rPr>
+        <w:tab/>
+      </w:r>
+      <w:r>
+        <w:rPr>
+          <w:b/>
+          <w:sz w:val="20"/>
+          <w:szCs w:val="20"/>
+        </w:rPr>
+        <w:tab/>
+      </w:r>
+      <w:r>
+        <w:rPr>
+          <w:b/>
+          <w:sz w:val="20"/>
+          <w:szCs w:val="20"/>
+        </w:rPr>
+        <w:tab/>
+        <w:t xml:space="preserve">  </w:t>
+      </w:r>
+      <w:r>
+        <w:rPr>
+          <w:b/>
+          <w:sz w:val="20"/>
+          <w:szCs w:val="20"/>
+        </w:rPr>
+        <w:tab/>
+        <w:t xml:space="preserve">  </w:t>
+      </w:r>
+      <w:r>
+        <w:rPr>
+          <w:b/>
+          <w:sz w:val="20"/>
+          <w:szCs w:val="20"/>
+        </w:rPr>
+        <w:tab/>
+        <w:t xml:space="preserve">  </w:t>
+      </w:r>
+      <w:r>
+        <w:rPr>
+          <w:b/>
+          <w:sz w:val="20"/>
+          <w:szCs w:val="20"/>
+        </w:rPr>
+        <w:t>Champaign</w:t>
+      </w:r>
+      <w:r>
+        <w:rPr>
+          <w:b/>
+          <w:sz w:val="20"/>
+          <w:szCs w:val="20"/>
+        </w:rPr>
+        <w:t>, IL</w:t>
+      </w:r>
+    </w:p>
+    <w:p>
+      <w:pPr>
+        <w:pBdr>
+          <w:top w:val="nil"/>
+          <w:left w:val="nil"/>
+          <w:bottom w:val="nil"/>
+          <w:right w:val="nil"/>
+          <w:between w:val="nil"/>
+        </w:pBdr>
+        <w:spacing w:line="252" w:lineRule="auto"/>
+        <w:rPr>
+          <w:bCs/>
+          <w:i/>
+          <w:iCs/>
+          <w:sz w:val="20"/>
+          <w:szCs w:val="20"/>
+        </w:rPr>
+      </w:pPr>
+      <w:r>
+        <w:rPr>
+          <w:bCs/>
+          <w:i/>
+          <w:iCs/>
+          <w:sz w:val="20"/>
+          <w:szCs w:val="20"/>
+        </w:rPr>
+        <w:t xml:space="preserve">Graduate </w:t>
+      </w:r>
+      <w:r>
+        <w:rPr>
+          <w:bCs/>
+          <w:i/>
+          <w:iCs/>
+          <w:sz w:val="20"/>
+          <w:szCs w:val="20"/>
+        </w:rPr>
+        <w:t>Researc</w:t>
+      </w:r>
+      <w:r>
+        <w:rPr>
+          <w:bCs/>
+          <w:i/>
+          <w:iCs/>
+          <w:sz w:val="20"/>
+          <w:szCs w:val="20"/>
+        </w:rPr>
+        <w:t>her</w:t>
+      </w:r>
+      <w:r>
+        <w:rPr>
+          <w:bCs/>
+          <w:i/>
+          <w:iCs/>
+          <w:sz w:val="20"/>
+          <w:szCs w:val="20"/>
+        </w:rPr>
+        <w:tab/>
+      </w:r>
+      <w:r>
+        <w:rPr>
+          <w:bCs/>
+          <w:i/>
+          <w:iCs/>
+          <w:sz w:val="20"/>
+          <w:szCs w:val="20"/>
+        </w:rPr>
+        <w:tab/>
+      </w:r>
+      <w:r>
+        <w:rPr>
+          <w:bCs/>
+          <w:i/>
+          <w:iCs/>
+          <w:sz w:val="20"/>
+          <w:szCs w:val="20"/>
+        </w:rPr>
+        <w:tab/>
+      </w:r>
+      <w:r>
+        <w:rPr>
+          <w:bCs/>
+          <w:i/>
+          <w:iCs/>
+          <w:sz w:val="20"/>
+          <w:szCs w:val="20"/>
+        </w:rPr>
+        <w:tab/>
+      </w:r>
+      <w:r>
+        <w:rPr>
+          <w:bCs/>
+          <w:i/>
+          <w:iCs/>
+          <w:sz w:val="20"/>
+          <w:szCs w:val="20"/>
+        </w:rPr>
+        <w:tab/>
+      </w:r>
+      <w:r>
+        <w:rPr>
+          <w:bCs/>
+          <w:i/>
+          <w:iCs/>
+          <w:sz w:val="20"/>
+          <w:szCs w:val="20"/>
+        </w:rPr>
+        <w:tab/>
+      </w:r>
+      <w:r>
+        <w:rPr>
+          <w:bCs/>
+          <w:i/>
+          <w:iCs/>
+          <w:sz w:val="20"/>
+          <w:szCs w:val="20"/>
+        </w:rPr>
+        <w:tab/>
+        <w:t xml:space="preserve">       </w:t>
+      </w:r>
+      <w:r>
+        <w:rPr>
+          <w:bCs/>
+          <w:i/>
+          <w:iCs/>
+          <w:sz w:val="20"/>
+          <w:szCs w:val="20"/>
+        </w:rPr>
+        <w:tab/>
+        <w:t xml:space="preserve">      </w:t>
+      </w:r>
+      <w:r>
+        <w:rPr>
+          <w:bCs/>
+          <w:i/>
+          <w:iCs/>
+          <w:sz w:val="20"/>
+          <w:szCs w:val="20"/>
+        </w:rPr>
+        <w:tab/>
+      </w:r>
+      <w:r>
+        <w:rPr>
+          <w:bCs/>
+          <w:i/>
+          <w:iCs/>
+          <w:sz w:val="20"/>
+          <w:szCs w:val="20"/>
+        </w:rPr>
+        <w:tab/>
+      </w:r>
+      <w:r>
+        <w:rPr>
+          <w:bCs/>
+          <w:i/>
+          <w:iCs/>
+          <w:sz w:val="20"/>
+          <w:szCs w:val="20"/>
+        </w:rPr>
+        <w:tab/>
+        <w:t xml:space="preserve">      </w:t>
+      </w:r>
+      <w:r>
+        <w:rPr>
+          <w:bCs/>
+          <w:i/>
+          <w:iCs/>
+          <w:sz w:val="20"/>
+          <w:szCs w:val="20"/>
+        </w:rPr>
+        <w:t>August 2024 – Present</w:t>
+      </w:r>
+    </w:p>
+    <w:p>
+      <w:pPr>
+        <w:pStyle w:val="ListParagraph"/>
+        <w:numPr>
+          <w:ilvl w:val="0"/>
+          <w:numId w:val="13"/>
+        </w:numPr>
+        <w:pBdr>
+          <w:top w:val="nil"/>
+          <w:left w:val="nil"/>
+          <w:bottom w:val="nil"/>
+          <w:right w:val="nil"/>
+          <w:between w:val="nil"/>
+        </w:pBdr>
+        <w:spacing w:after="0" w:line="252" w:lineRule="auto"/>
+        <w:rPr>
+          <w:rFonts w:ascii="Times New Roman" w:eastAsia="Times New Roman" w:hAnsi="Times New Roman" w:cs="Times New Roman"/>
+          <w:sz w:val="20"/>
+          <w:szCs w:val="20"/>
+        </w:rPr>
+      </w:pPr>
+      <w:r>
+        <w:rPr>
+          <w:rFonts w:ascii="Times New Roman" w:eastAsia="Times New Roman" w:hAnsi="Times New Roman" w:cs="Times New Roman"/>
+          <w:sz w:val="20"/>
+          <w:szCs w:val="20"/>
+        </w:rPr>
+        <w:t>Conducting research in portfolio optimization with costs</w:t>
+      </w:r>
+      <w:r>
+        <w:rPr>
+          <w:rFonts w:ascii="Times New Roman" w:eastAsia="Times New Roman" w:hAnsi="Times New Roman" w:cs="Times New Roman"/>
+          <w:sz w:val="20"/>
+          <w:szCs w:val="20"/>
+        </w:rPr>
+        <w:t xml:space="preserve"> applying control theory and stochastic processes to model dynamics</w:t>
+      </w:r>
+    </w:p>
+    <w:p>
+      <w:pPr>
+        <w:pStyle w:val="ListParagraph"/>
+        <w:numPr>
+          <w:ilvl w:val="0"/>
+          <w:numId w:val="13"/>
+        </w:numPr>
+        <w:pBdr>
+          <w:top w:val="nil"/>
+          <w:left w:val="nil"/>
+          <w:bottom w:val="nil"/>
+          <w:right w:val="nil"/>
+          <w:between w:val="nil"/>
+        </w:pBdr>
+        <w:spacing w:after="0" w:line="252" w:lineRule="auto"/>
+        <w:rPr>
+          <w:rFonts w:ascii="Times New Roman" w:eastAsia="Times New Roman" w:hAnsi="Times New Roman" w:cs="Times New Roman"/>
+          <w:sz w:val="20"/>
+          <w:szCs w:val="20"/>
+        </w:rPr>
+      </w:pPr>
+      <w:r>
+        <w:rPr>
+          <w:rFonts w:ascii="Times New Roman" w:eastAsia="Times New Roman" w:hAnsi="Times New Roman" w:cs="Times New Roman"/>
+          <w:sz w:val="20"/>
+          <w:szCs w:val="20"/>
+        </w:rPr>
+        <w:t xml:space="preserve">Reading and reviewing </w:t>
+      </w:r>
+      <w:r>
+        <w:rPr>
+          <w:rFonts w:ascii="Times New Roman" w:eastAsia="Times New Roman" w:hAnsi="Times New Roman" w:cs="Times New Roman"/>
+          <w:sz w:val="20"/>
+          <w:szCs w:val="20"/>
+        </w:rPr>
+        <w:t>peer-reviewed papers to identify gaps and recent developments in the field</w:t>
+      </w:r>
+    </w:p>
+    <w:p>
+      <w:pPr>
+        <w:pStyle w:val="ListParagraph"/>
+        <w:numPr>
+          <w:ilvl w:val="0"/>
+          <w:numId w:val="13"/>
+        </w:numPr>
+        <w:pBdr>
+          <w:top w:val="nil"/>
+          <w:left w:val="nil"/>
+          <w:bottom w:val="nil"/>
+          <w:right w:val="nil"/>
+          <w:between w:val="nil"/>
+        </w:pBdr>
+        <w:spacing w:after="0" w:line="252" w:lineRule="auto"/>
+        <w:rPr>
+          <w:rFonts w:ascii="Times New Roman" w:eastAsia="Times New Roman" w:hAnsi="Times New Roman" w:cs="Times New Roman"/>
+          <w:sz w:val="20"/>
+          <w:szCs w:val="20"/>
+        </w:rPr>
+      </w:pPr>
+      <w:r>
+        <w:rPr>
+          <w:rFonts w:ascii="Times New Roman" w:eastAsia="Times New Roman" w:hAnsi="Times New Roman" w:cs="Times New Roman"/>
+          <w:sz w:val="20"/>
+          <w:szCs w:val="20"/>
+        </w:rPr>
+        <w:t>Participating</w:t>
+      </w:r>
+      <w:r>
+        <w:rPr>
+          <w:rFonts w:ascii="Times New Roman" w:eastAsia="Times New Roman" w:hAnsi="Times New Roman" w:cs="Times New Roman"/>
+          <w:sz w:val="20"/>
+          <w:szCs w:val="20"/>
+        </w:rPr>
+        <w:t xml:space="preserve"> in a reading group on </w:t>
+      </w:r>
+      <w:r>
+        <w:rPr>
+          <w:rFonts w:ascii="Times New Roman" w:eastAsia="Times New Roman" w:hAnsi="Times New Roman" w:cs="Times New Roman"/>
+          <w:sz w:val="20"/>
+          <w:szCs w:val="20"/>
+        </w:rPr>
+        <w:t>Reinforcement Learning</w:t>
+      </w:r>
+      <w:r>
+        <w:rPr>
+          <w:rFonts w:ascii="Times New Roman" w:eastAsia="Times New Roman" w:hAnsi="Times New Roman" w:cs="Times New Roman"/>
+          <w:sz w:val="20"/>
+          <w:szCs w:val="20"/>
+        </w:rPr>
+        <w:t>, engaging in critical discussions and presenting theoretical advancements and applications</w:t>
+      </w:r>
+    </w:p>
+    <w:p>
+      <w:pPr>
+        <w:pBdr>
+          <w:top w:val="nil"/>
+          <w:left w:val="nil"/>
+          <w:bottom w:val="nil"/>
+          <w:right w:val="nil"/>
+          <w:between w:val="nil"/>
+        </w:pBdr>
+        <w:spacing w:line="252" w:lineRule="auto"/>
+        <w:rPr>
+          <w:bCs/>
+          <w:i/>
+          <w:iCs/>
+          <w:sz w:val="20"/>
+          <w:szCs w:val="20"/>
+        </w:rPr>
+      </w:pPr>
+      <w:r>
+        <w:rPr>
+          <w:bCs/>
+          <w:i/>
+          <w:iCs/>
+          <w:sz w:val="20"/>
+          <w:szCs w:val="20"/>
+        </w:rPr>
+        <w:t>Mathematics Graduate Teaching Assistant</w:t>
+      </w:r>
+      <w:r>
+        <w:rPr>
+          <w:bCs/>
+          <w:i/>
+          <w:iCs/>
+          <w:sz w:val="20"/>
+          <w:szCs w:val="20"/>
+        </w:rPr>
+        <w:tab/>
+      </w:r>
+      <w:r>
+        <w:rPr>
+          <w:bCs/>
+          <w:i/>
+          <w:iCs/>
+          <w:sz w:val="20"/>
+          <w:szCs w:val="20"/>
+        </w:rPr>
+        <w:tab/>
+      </w:r>
+      <w:r>
+        <w:rPr>
+          <w:bCs/>
+          <w:i/>
+          <w:iCs/>
+          <w:sz w:val="20"/>
+          <w:szCs w:val="20"/>
+        </w:rPr>
+        <w:tab/>
+      </w:r>
+      <w:r>
+        <w:rPr>
+          <w:bCs/>
+          <w:i/>
+          <w:iCs/>
+          <w:sz w:val="20"/>
+          <w:szCs w:val="20"/>
+        </w:rPr>
+        <w:tab/>
+      </w:r>
+      <w:r>
+        <w:rPr>
+          <w:bCs/>
+          <w:i/>
+          <w:iCs/>
+          <w:sz w:val="20"/>
+          <w:szCs w:val="20"/>
+        </w:rPr>
+        <w:tab/>
+      </w:r>
+      <w:r>
+        <w:rPr>
+          <w:bCs/>
+          <w:i/>
+          <w:iCs/>
+          <w:sz w:val="20"/>
+          <w:szCs w:val="20"/>
+        </w:rPr>
+        <w:tab/>
+      </w:r>
+      <w:r>
+        <w:rPr>
+          <w:bCs/>
+          <w:i/>
+          <w:iCs/>
+          <w:sz w:val="20"/>
+          <w:szCs w:val="20"/>
+        </w:rPr>
+        <w:tab/>
+      </w:r>
+      <w:r>
+        <w:rPr>
+          <w:bCs/>
+          <w:i/>
+          <w:iCs/>
+          <w:sz w:val="20"/>
+          <w:szCs w:val="20"/>
+        </w:rPr>
+        <w:tab/>
+        <w:t xml:space="preserve">        </w:t>
+      </w:r>
+      <w:r>
+        <w:rPr>
+          <w:bCs/>
+          <w:i/>
+          <w:iCs/>
+          <w:sz w:val="20"/>
+          <w:szCs w:val="20"/>
+        </w:rPr>
+        <w:tab/>
+        <w:t xml:space="preserve">      </w:t>
+      </w:r>
+      <w:r>
+        <w:rPr>
+          <w:bCs/>
+          <w:i/>
+          <w:iCs/>
+          <w:sz w:val="20"/>
+          <w:szCs w:val="20"/>
+        </w:rPr>
+        <w:t xml:space="preserve">August 2024 – </w:t>
+      </w:r>
+      <w:r>
+        <w:rPr>
+          <w:bCs/>
+          <w:i/>
+          <w:iCs/>
+          <w:sz w:val="20"/>
+          <w:szCs w:val="20"/>
+        </w:rPr>
+        <w:t>Present</w:t>
+      </w:r>
+    </w:p>
+    <w:p>
+      <w:pPr>
+        <w:pStyle w:val="ListParagraph"/>
+        <w:numPr>
+          <w:ilvl w:val="0"/>
+          <w:numId w:val="13"/>
+        </w:numPr>
+        <w:pBdr>
+          <w:top w:val="nil"/>
+          <w:left w:val="nil"/>
+          <w:bottom w:val="nil"/>
+          <w:right w:val="nil"/>
+          <w:between w:val="nil"/>
+        </w:pBdr>
+        <w:spacing w:after="0" w:line="252" w:lineRule="auto"/>
+        <w:rPr>
+          <w:rFonts w:ascii="Times New Roman" w:eastAsia="Times New Roman" w:hAnsi="Times New Roman" w:cs="Times New Roman"/>
+          <w:sz w:val="20"/>
+          <w:szCs w:val="20"/>
+        </w:rPr>
+      </w:pPr>
+      <w:r>
+        <w:rPr>
+          <w:rFonts w:ascii="Times New Roman" w:eastAsia="Times New Roman" w:hAnsi="Times New Roman" w:cs="Times New Roman"/>
+          <w:sz w:val="20"/>
+          <w:szCs w:val="20"/>
+        </w:rPr>
         <w:t>Assist</w:t>
       </w:r>
       <w:r>
@@ -3499,15 +3762,194 @@
           <w:between w:val="nil"/>
         </w:pBdr>
         <w:spacing w:line="252" w:lineRule="auto"/>
-        <w:ind w:left="360"/>
+        <w:rPr>
+          <w:b/>
+          <w:bCs/>
+          <w:color w:val="FFFFFF" w:themeColor="background1"/>
+          <w:sz w:val="2"/>
+          <w:szCs w:val="2"/>
+        </w:rPr>
+      </w:pPr>
+    </w:p>
+    <w:p>
+      <w:pPr>
+        <w:pBdr>
+          <w:bottom w:val="single" w:sz="4" w:space="0" w:color="000000"/>
+        </w:pBdr>
+        <w:spacing w:line="252" w:lineRule="auto"/>
         <w:rPr>
           <w:b/>
           <w:color w:val="000000"/>
           <w:sz w:val="21"/>
           <w:szCs w:val="21"/>
-          <w:u w:val="single"/>
-        </w:rPr>
-      </w:pPr>
+        </w:rPr>
+      </w:pPr>
+      <w:r>
+        <w:rPr>
+          <w:b/>
+          <w:color w:val="000000"/>
+          <w:sz w:val="21"/>
+          <w:szCs w:val="21"/>
+        </w:rPr>
+        <w:t>Projects</w:t>
+      </w:r>
+    </w:p>
+    <w:p>
+      <w:pPr>
+        <w:spacing w:line="252" w:lineRule="auto"/>
+        <w:rPr>
+          <w:sz w:val="20"/>
+          <w:szCs w:val="20"/>
+        </w:rPr>
+      </w:pPr>
+      <w:r>
+        <w:rPr>
+          <w:b/>
+          <w:color w:val="000000" w:themeColor="text1"/>
+          <w:sz w:val="20"/>
+          <w:szCs w:val="20"/>
+        </w:rPr>
+        <w:t>World Health Organization Life Expectancy Predictor</w:t>
+      </w:r>
+    </w:p>
+    <w:p>
+      <w:pPr>
+        <w:numPr>
+          <w:ilvl w:val="0"/>
+          <w:numId w:val="4"/>
+        </w:numPr>
+        <w:spacing w:line="252" w:lineRule="auto"/>
+        <w:rPr>
+          <w:sz w:val="20"/>
+          <w:szCs w:val="20"/>
+        </w:rPr>
+      </w:pPr>
+      <w:r>
+        <w:rPr>
+          <w:sz w:val="20"/>
+          <w:szCs w:val="20"/>
+        </w:rPr>
+        <w:t>Developed classification and regression models on a World Health Organization dataset to predict Life Expectancy, focusing on Logistic Regression and Random Forest</w:t>
+      </w:r>
+      <w:r>
+        <w:rPr>
+          <w:sz w:val="20"/>
+          <w:szCs w:val="20"/>
+        </w:rPr>
+        <w:t xml:space="preserve"> in Python and R</w:t>
+      </w:r>
+    </w:p>
+    <w:p>
+      <w:pPr>
+        <w:numPr>
+          <w:ilvl w:val="0"/>
+          <w:numId w:val="4"/>
+        </w:numPr>
+        <w:spacing w:line="252" w:lineRule="auto"/>
+        <w:rPr>
+          <w:sz w:val="20"/>
+          <w:szCs w:val="20"/>
+        </w:rPr>
+      </w:pPr>
+      <w:r>
+        <w:rPr>
+          <w:sz w:val="20"/>
+          <w:szCs w:val="20"/>
+        </w:rPr>
+        <w:t>Conducted correlation analysis to identify key variables, achieving a</w:t>
+      </w:r>
+      <w:r>
+        <w:rPr>
+          <w:sz w:val="20"/>
+          <w:szCs w:val="20"/>
+        </w:rPr>
+        <w:t xml:space="preserve"> classification</w:t>
+      </w:r>
+      <w:r>
+        <w:rPr>
+          <w:sz w:val="20"/>
+          <w:szCs w:val="20"/>
+        </w:rPr>
+        <w:t xml:space="preserve"> accuracy of </w:t>
+      </w:r>
+      <w:r>
+        <w:rPr>
+          <w:sz w:val="20"/>
+          <w:szCs w:val="20"/>
+        </w:rPr>
+        <w:t>94.4</w:t>
+      </w:r>
+      <w:r>
+        <w:rPr>
+          <w:sz w:val="20"/>
+          <w:szCs w:val="20"/>
+        </w:rPr>
+        <w:t>%</w:t>
+      </w:r>
+      <w:r>
+        <w:rPr>
+          <w:sz w:val="20"/>
+          <w:szCs w:val="20"/>
+        </w:rPr>
+        <w:t xml:space="preserve"> </w:t>
+      </w:r>
+    </w:p>
+    <w:p>
+      <w:pPr>
+        <w:numPr>
+          <w:ilvl w:val="0"/>
+          <w:numId w:val="4"/>
+        </w:numPr>
+        <w:spacing w:line="252" w:lineRule="auto"/>
+        <w:rPr>
+          <w:sz w:val="20"/>
+          <w:szCs w:val="20"/>
+        </w:rPr>
+      </w:pPr>
+      <w:r>
+        <w:rPr>
+          <w:sz w:val="20"/>
+          <w:szCs w:val="20"/>
+        </w:rPr>
+        <w:t xml:space="preserve">Improved model performance by trimming predictors, scaling inputs, and utilizing Random Forest models, resulting </w:t>
+      </w:r>
+      <w:r>
+        <w:rPr>
+          <w:sz w:val="20"/>
+          <w:szCs w:val="20"/>
+        </w:rPr>
+        <w:t>98.3</w:t>
+      </w:r>
+      <w:r>
+        <w:rPr>
+          <w:sz w:val="20"/>
+          <w:szCs w:val="20"/>
+        </w:rPr>
+        <w:t>% accuracy</w:t>
+      </w:r>
+    </w:p>
+    <w:p>
+      <w:pPr>
+        <w:pBdr>
+          <w:bottom w:val="single" w:sz="4" w:space="0" w:color="000000"/>
+        </w:pBdr>
+        <w:spacing w:line="252" w:lineRule="auto"/>
+        <w:rPr>
+          <w:b/>
+          <w:color w:val="000000"/>
+          <w:sz w:val="21"/>
+          <w:szCs w:val="21"/>
+        </w:rPr>
+      </w:pPr>
+      <w:r>
+        <w:rPr>
+          <w:b/>
+          <w:color w:val="000000"/>
+          <w:sz w:val="21"/>
+          <w:szCs w:val="21"/>
+        </w:rPr>
+        <w:t>Skills</w:t>
+      </w:r>
     </w:p>
     <w:p>
       <w:pPr>
@@ -3520,503 +3962,6 @@
         </w:pBdr>
         <w:spacing w:line="252" w:lineRule="auto"/>
         <w:rPr>
-          <w:b/>
-          <w:bCs/>
-          <w:color w:val="FFFFFF" w:themeColor="background1"/>
-          <w:sz w:val="2"/>
-          <w:szCs w:val="2"/>
-        </w:rPr>
-      </w:pPr>
-    </w:p>
-    <w:p>
-      <w:pPr>
-        <w:pBdr>
-          <w:bottom w:val="single" w:sz="4" w:space="0" w:color="000000"/>
-        </w:pBdr>
-        <w:spacing w:line="252" w:lineRule="auto"/>
-        <w:rPr>
-          <w:b/>
-          <w:color w:val="000000"/>
-          <w:sz w:val="21"/>
-          <w:szCs w:val="21"/>
-        </w:rPr>
-      </w:pPr>
-      <w:r>
-        <w:rPr>
-          <w:b/>
-          <w:color w:val="000000"/>
-          <w:sz w:val="21"/>
-          <w:szCs w:val="21"/>
-        </w:rPr>
-        <w:t>Projects</w:t>
-      </w:r>
-    </w:p>
-    <w:p>
-      <w:pPr>
-        <w:spacing w:line="252" w:lineRule="auto"/>
-        <w:rPr>
-          <w:sz w:val="20"/>
-          <w:szCs w:val="20"/>
-        </w:rPr>
-      </w:pPr>
-      <w:r>
-        <w:rPr>
-          <w:b/>
-          <w:color w:val="000000" w:themeColor="text1"/>
-          <w:sz w:val="20"/>
-          <w:szCs w:val="20"/>
-        </w:rPr>
-        <w:t>World Health Organization Life Expectancy Predictor</w:t>
-      </w:r>
-    </w:p>
-    <w:p>
-      <w:pPr>
-        <w:numPr>
-          <w:ilvl w:val="0"/>
-          <w:numId w:val="4"/>
-        </w:numPr>
-        <w:spacing w:line="252" w:lineRule="auto"/>
-        <w:rPr>
-          <w:sz w:val="20"/>
-          <w:szCs w:val="20"/>
-        </w:rPr>
-      </w:pPr>
-      <w:r>
-        <w:rPr>
-          <w:sz w:val="20"/>
-          <w:szCs w:val="20"/>
-        </w:rPr>
-        <w:t>Developed classification and regression models on a World Health Organization dataset to predict Life Expectancy, focusing on Logistic Regression and Random Forest</w:t>
-      </w:r>
-      <w:r>
-        <w:rPr>
-          <w:sz w:val="20"/>
-          <w:szCs w:val="20"/>
-        </w:rPr>
-        <w:t xml:space="preserve"> in Python and R</w:t>
-      </w:r>
-    </w:p>
-    <w:p>
-      <w:pPr>
-        <w:numPr>
-          <w:ilvl w:val="0"/>
-          <w:numId w:val="4"/>
-        </w:numPr>
-        <w:spacing w:line="252" w:lineRule="auto"/>
-        <w:rPr>
-          <w:sz w:val="20"/>
-          <w:szCs w:val="20"/>
-        </w:rPr>
-      </w:pPr>
-      <w:r>
-        <w:rPr>
-          <w:sz w:val="20"/>
-          <w:szCs w:val="20"/>
-        </w:rPr>
-        <w:t>Conducted correlation analysis to identify key variables, achieving a</w:t>
-      </w:r>
-      <w:r>
-        <w:rPr>
-          <w:sz w:val="20"/>
-          <w:szCs w:val="20"/>
-        </w:rPr>
-        <w:t xml:space="preserve"> classification</w:t>
-      </w:r>
-      <w:r>
-        <w:rPr>
-          <w:sz w:val="20"/>
-          <w:szCs w:val="20"/>
-        </w:rPr>
-        <w:t xml:space="preserve"> accuracy of </w:t>
-      </w:r>
-      <w:r>
-        <w:rPr>
-          <w:sz w:val="20"/>
-          <w:szCs w:val="20"/>
-        </w:rPr>
-        <w:t>94.4</w:t>
-      </w:r>
-      <w:r>
-        <w:rPr>
-          <w:sz w:val="20"/>
-          <w:szCs w:val="20"/>
-        </w:rPr>
-        <w:t>%</w:t>
-      </w:r>
-      <w:r>
-        <w:rPr>
-          <w:sz w:val="20"/>
-          <w:szCs w:val="20"/>
-        </w:rPr>
-        <w:t xml:space="preserve"> </w:t>
-      </w:r>
-    </w:p>
-    <w:p>
-      <w:pPr>
-        <w:numPr>
-          <w:ilvl w:val="0"/>
-          <w:numId w:val="4"/>
-        </w:numPr>
-        <w:spacing w:line="252" w:lineRule="auto"/>
-        <w:rPr>
-          <w:sz w:val="20"/>
-          <w:szCs w:val="20"/>
-        </w:rPr>
-      </w:pPr>
-      <w:r>
-        <w:rPr>
-          <w:sz w:val="20"/>
-          <w:szCs w:val="20"/>
-        </w:rPr>
-        <w:t xml:space="preserve">Improved model performance by trimming predictors, scaling inputs, and utilizing Random Forest models, resulting </w:t>
-      </w:r>
-      <w:r>
-        <w:rPr>
-          <w:sz w:val="20"/>
-          <w:szCs w:val="20"/>
-        </w:rPr>
-        <w:t>98.3</w:t>
-      </w:r>
-      <w:r>
-        <w:rPr>
-          <w:sz w:val="20"/>
-          <w:szCs w:val="20"/>
-        </w:rPr>
-        <w:t>% accuracy</w:t>
-      </w:r>
-    </w:p>
-    <w:p>
-      <w:pPr>
-        <w:spacing w:after="12" w:line="252" w:lineRule="auto"/>
-        <w:ind w:right="19"/>
-        <w:jc w:val="both"/>
-        <w:rPr>
-          <w:sz w:val="20"/>
-          <w:szCs w:val="20"/>
-        </w:rPr>
-      </w:pPr>
-      <w:r>
-        <w:rPr>
-          <w:b/>
-          <w:sz w:val="20"/>
-          <w:szCs w:val="20"/>
-        </w:rPr>
-        <w:t>Monopoly Board Game Simulator</w:t>
-      </w:r>
-      <w:r>
-        <w:rPr>
-          <w:b/>
-          <w:sz w:val="20"/>
-          <w:szCs w:val="20"/>
-        </w:rPr>
-        <w:tab/>
-      </w:r>
-      <w:r>
-        <w:rPr>
-          <w:b/>
-          <w:sz w:val="20"/>
-          <w:szCs w:val="20"/>
-        </w:rPr>
-        <w:tab/>
-      </w:r>
-      <w:r>
-        <w:rPr>
-          <w:b/>
-          <w:sz w:val="20"/>
-          <w:szCs w:val="20"/>
-        </w:rPr>
-        <w:tab/>
-      </w:r>
-      <w:r>
-        <w:rPr>
-          <w:b/>
-          <w:sz w:val="20"/>
-          <w:szCs w:val="20"/>
-        </w:rPr>
-        <w:tab/>
-      </w:r>
-      <w:r>
-        <w:rPr>
-          <w:b/>
-          <w:sz w:val="20"/>
-          <w:szCs w:val="20"/>
-        </w:rPr>
-        <w:tab/>
-      </w:r>
-      <w:r>
-        <w:rPr>
-          <w:b/>
-          <w:sz w:val="20"/>
-          <w:szCs w:val="20"/>
-        </w:rPr>
-        <w:tab/>
-      </w:r>
-      <w:r>
-        <w:rPr>
-          <w:b/>
-          <w:sz w:val="20"/>
-          <w:szCs w:val="20"/>
-        </w:rPr>
-        <w:tab/>
-      </w:r>
-      <w:r>
-        <w:rPr>
-          <w:b/>
-          <w:sz w:val="20"/>
-          <w:szCs w:val="20"/>
-        </w:rPr>
-        <w:tab/>
-        <w:t xml:space="preserve">     </w:t>
-      </w:r>
-    </w:p>
-    <w:p>
-      <w:pPr>
-        <w:numPr>
-          <w:ilvl w:val="0"/>
-          <w:numId w:val="4"/>
-        </w:numPr>
-        <w:spacing w:line="252" w:lineRule="auto"/>
-        <w:rPr>
-          <w:sz w:val="20"/>
-          <w:szCs w:val="20"/>
-        </w:rPr>
-      </w:pPr>
-      <w:r>
-        <w:rPr>
-          <w:sz w:val="20"/>
-          <w:szCs w:val="20"/>
-        </w:rPr>
-        <w:t xml:space="preserve">Created a Monopoly </w:t>
-      </w:r>
-      <w:r>
-        <w:rPr>
-          <w:sz w:val="20"/>
-          <w:szCs w:val="20"/>
-        </w:rPr>
-        <w:t>b</w:t>
-      </w:r>
-      <w:r>
-        <w:rPr>
-          <w:sz w:val="20"/>
-          <w:szCs w:val="20"/>
-        </w:rPr>
-        <w:t xml:space="preserve">oard </w:t>
-      </w:r>
-      <w:r>
-        <w:rPr>
-          <w:sz w:val="20"/>
-          <w:szCs w:val="20"/>
-        </w:rPr>
-        <w:t>g</w:t>
-      </w:r>
-      <w:r>
-        <w:rPr>
-          <w:sz w:val="20"/>
-          <w:szCs w:val="20"/>
-        </w:rPr>
-        <w:t>ame simulator through Python</w:t>
-      </w:r>
-      <w:r>
-        <w:rPr>
-          <w:sz w:val="20"/>
-          <w:szCs w:val="20"/>
-        </w:rPr>
-        <w:t xml:space="preserve"> and Matplotlib</w:t>
-      </w:r>
-      <w:r>
-        <w:rPr>
-          <w:sz w:val="20"/>
-          <w:szCs w:val="20"/>
-        </w:rPr>
-        <w:t xml:space="preserve"> to determine optimal playing strategies under different scenarios</w:t>
-      </w:r>
-      <w:r>
-        <w:rPr>
-          <w:sz w:val="20"/>
-          <w:szCs w:val="20"/>
-        </w:rPr>
-        <w:t xml:space="preserve"> </w:t>
-      </w:r>
-    </w:p>
-    <w:p>
-      <w:pPr>
-        <w:numPr>
-          <w:ilvl w:val="0"/>
-          <w:numId w:val="4"/>
-        </w:numPr>
-        <w:spacing w:line="252" w:lineRule="auto"/>
-        <w:rPr>
-          <w:sz w:val="20"/>
-          <w:szCs w:val="20"/>
-        </w:rPr>
-      </w:pPr>
-      <w:r>
-        <w:rPr>
-          <w:sz w:val="20"/>
-          <w:szCs w:val="20"/>
-        </w:rPr>
-        <w:t>Implement</w:t>
-      </w:r>
-      <w:r>
-        <w:rPr>
-          <w:sz w:val="20"/>
-          <w:szCs w:val="20"/>
-        </w:rPr>
-        <w:t>ed</w:t>
-      </w:r>
-      <w:r>
-        <w:rPr>
-          <w:sz w:val="20"/>
-          <w:szCs w:val="20"/>
-        </w:rPr>
-        <w:t xml:space="preserve"> </w:t>
-      </w:r>
-      <w:r>
-        <w:rPr>
-          <w:sz w:val="20"/>
-          <w:szCs w:val="20"/>
-        </w:rPr>
-        <w:t>Pytho</w:t>
-      </w:r>
-      <w:r>
-        <w:rPr>
-          <w:sz w:val="20"/>
-          <w:szCs w:val="20"/>
-        </w:rPr>
-        <w:t>n</w:t>
-      </w:r>
-      <w:r>
-        <w:rPr>
-          <w:sz w:val="20"/>
-          <w:szCs w:val="20"/>
-        </w:rPr>
-        <w:t xml:space="preserve"> </w:t>
-      </w:r>
-      <w:r>
-        <w:rPr>
-          <w:sz w:val="20"/>
-          <w:szCs w:val="20"/>
-        </w:rPr>
-        <w:t>d</w:t>
-      </w:r>
-      <w:r>
-        <w:rPr>
-          <w:sz w:val="20"/>
-          <w:szCs w:val="20"/>
-        </w:rPr>
-        <w:t xml:space="preserve">ata </w:t>
-      </w:r>
-      <w:r>
-        <w:rPr>
-          <w:sz w:val="20"/>
-          <w:szCs w:val="20"/>
-        </w:rPr>
-        <w:t>v</w:t>
-      </w:r>
-      <w:r>
-        <w:rPr>
-          <w:sz w:val="20"/>
-          <w:szCs w:val="20"/>
-        </w:rPr>
-        <w:t xml:space="preserve">isualizations to conduct </w:t>
-      </w:r>
-      <w:r>
-        <w:rPr>
-          <w:sz w:val="20"/>
-          <w:szCs w:val="20"/>
-        </w:rPr>
-        <w:t xml:space="preserve">data </w:t>
-      </w:r>
-      <w:r>
-        <w:rPr>
-          <w:sz w:val="20"/>
-          <w:szCs w:val="20"/>
-        </w:rPr>
-        <w:t xml:space="preserve">analysis </w:t>
-      </w:r>
-      <w:r>
-        <w:rPr>
-          <w:sz w:val="20"/>
-          <w:szCs w:val="20"/>
-        </w:rPr>
-        <w:t xml:space="preserve">on property value </w:t>
-      </w:r>
-      <w:r>
-        <w:rPr>
-          <w:sz w:val="20"/>
-          <w:szCs w:val="20"/>
-        </w:rPr>
-        <w:t xml:space="preserve">and return on investment </w:t>
-      </w:r>
-      <w:r>
-        <w:rPr>
-          <w:sz w:val="20"/>
-          <w:szCs w:val="20"/>
-        </w:rPr>
-        <w:t>based on the simulations</w:t>
-      </w:r>
-    </w:p>
-    <w:p>
-      <w:pPr>
-        <w:numPr>
-          <w:ilvl w:val="0"/>
-          <w:numId w:val="4"/>
-        </w:numPr>
-        <w:spacing w:line="252" w:lineRule="auto"/>
-        <w:rPr>
-          <w:sz w:val="20"/>
-          <w:szCs w:val="20"/>
-        </w:rPr>
-      </w:pPr>
-      <w:r>
-        <w:rPr>
-          <w:sz w:val="20"/>
-          <w:szCs w:val="20"/>
-        </w:rPr>
-        <w:t>Determined the ideal properties to buy based on a variable number of players</w:t>
-      </w:r>
-      <w:r>
-        <w:rPr>
-          <w:sz w:val="20"/>
-          <w:szCs w:val="20"/>
-        </w:rPr>
-        <w:t xml:space="preserve"> through Monte Carlo simulations</w:t>
-      </w:r>
-    </w:p>
-    <w:p>
-      <w:pPr>
-        <w:pBdr>
-          <w:bottom w:val="single" w:sz="4" w:space="0" w:color="000000"/>
-        </w:pBdr>
-        <w:spacing w:line="252" w:lineRule="auto"/>
-        <w:rPr>
-          <w:b/>
-          <w:color w:val="000000"/>
-          <w:sz w:val="21"/>
-          <w:szCs w:val="21"/>
-        </w:rPr>
-      </w:pPr>
-      <w:r>
-        <w:rPr>
-          <w:b/>
-          <w:color w:val="000000"/>
-          <w:sz w:val="21"/>
-          <w:szCs w:val="21"/>
-        </w:rPr>
-        <w:t>Skills</w:t>
-      </w:r>
-    </w:p>
-    <w:p>
-      <w:pPr>
-        <w:pBdr>
-          <w:top w:val="nil"/>
-          <w:left w:val="nil"/>
-          <w:bottom w:val="nil"/>
-          <w:right w:val="nil"/>
-          <w:between w:val="nil"/>
-        </w:pBdr>
-        <w:spacing w:line="252" w:lineRule="auto"/>
-        <w:rPr>
           <w:sz w:val="20"/>
           <w:szCs w:val="20"/>
         </w:rPr>
@@ -4040,7 +3985,21 @@
           <w:sz w:val="20"/>
           <w:szCs w:val="20"/>
         </w:rPr>
-        <w:t>Python, R, SQL</w:t>
+        <w:t>Python, R</w:t>
+      </w:r>
+      <w:r>
+        <w:rPr>
+          <w:sz w:val="20"/>
+          <w:szCs w:val="20"/>
+        </w:rPr>
+        <w:t>, SAS</w:t>
+      </w:r>
+      <w:r>
+        <w:rPr>
+          <w:sz w:val="20"/>
+          <w:szCs w:val="20"/>
+        </w:rPr>
+        <w:t>, SQL</w:t>
       </w:r>
       <w:r>
         <w:rPr>
@@ -4222,7 +4181,6 @@
         </w:rPr>
         <w:t xml:space="preserve">, </w:t>
       </w:r>
-      <w:proofErr w:type="spellStart"/>
       <w:r>
         <w:rPr>
           <w:sz w:val="20"/>
@@ -4230,7 +4188,6 @@
         </w:rPr>
         <w:t>statsmodels</w:t>
       </w:r>
-      <w:proofErr w:type="spellEnd"/>
       <w:r>
         <w:rPr>
           <w:sz w:val="20"/>
@@ -4275,7 +4232,6 @@
         </w:rPr>
         <w:t xml:space="preserve">: </w:t>
       </w:r>
-      <w:proofErr w:type="spellStart"/>
       <w:r>
         <w:rPr>
           <w:sz w:val="20"/>
@@ -4283,7 +4239,6 @@
         </w:rPr>
         <w:t>dplyr</w:t>
       </w:r>
-      <w:proofErr w:type="spellEnd"/>
       <w:r>
         <w:rPr>
           <w:sz w:val="20"/>
@@ -4303,25 +4258,8 @@
           <w:sz w:val="20"/>
           <w:szCs w:val="20"/>
         </w:rPr>
-        <w:t xml:space="preserve">, </w:t>
-      </w:r>
-      <w:proofErr w:type="spellStart"/>
-      <w:r>
-        <w:rPr>
-          <w:sz w:val="20"/>
-          <w:szCs w:val="20"/>
-        </w:rPr>
-        <w:t>tidyverse</w:t>
-      </w:r>
-      <w:proofErr w:type="spellEnd"/>
-      <w:r>
-        <w:rPr>
-          <w:sz w:val="20"/>
-          <w:szCs w:val="20"/>
-        </w:rPr>
-        <w:t xml:space="preserve">, </w:t>
-      </w:r>
-      <w:proofErr w:type="spellStart"/>
+        <w:t xml:space="preserve">, tidyverse, </w:t>
+      </w:r>
       <w:r>
         <w:rPr>
           <w:sz w:val="20"/>
@@ -4329,7 +4267,6 @@
         </w:rPr>
         <w:t>tsa</w:t>
       </w:r>
-      <w:proofErr w:type="spellEnd"/>
     </w:p>
     <w:sectPr>
       <w:pgSz w:w="12240" w:h="15840"/>
@@ -5666,6 +5603,119 @@
     </w:lvl>
   </w:abstractNum>
   <w:abstractNum w:abstractNumId="11" w15:restartNumberingAfterBreak="0">
+    <w:nsid w:val="56D2719D"/>
+    <w:multiLevelType w:val="hybridMultilevel"/>
+    <w:tmpl w:val="D3168D8C"/>
+    <w:lvl w:ilvl="0" w:tplc="08090001">
+      <w:start w:val="1"/>
+      <w:numFmt w:val="bullet"/>
+      <w:lvlText w:val=""/>
+      <w:lvlJc w:val="left"/>
+      <w:pPr>
+        <w:ind w:left="720" w:hanging="360"/>
+      </w:pPr>
+      <w:rPr>
+        <w:rFonts w:ascii="Symbol" w:hAnsi="Symbol" w:hint="default"/>
+      </w:rPr>
+    </w:lvl>
+    <w:lvl w:ilvl="1" w:tplc="08090003" w:tentative="1">
+      <w:start w:val="1"/>
+      <w:numFmt w:val="bullet"/>
+      <w:lvlText w:val="o"/>
+      <w:lvlJc w:val="left"/>
+      <w:pPr>
+        <w:ind w:left="1440" w:hanging="360"/>
+      </w:pPr>
+      <w:rPr>
+        <w:rFonts w:ascii="Courier New" w:hAnsi="Courier New" w:hint="default"/>
+      </w:rPr>
+    </w:lvl>
+    <w:lvl w:ilvl="2" w:tplc="08090005" w:tentative="1">
+      <w:start w:val="1"/>
+      <w:numFmt w:val="bullet"/>
+      <w:lvlText w:val=""/>
+      <w:lvlJc w:val="left"/>
+      <w:pPr>
+        <w:ind w:left="2160" w:hanging="360"/>
+      </w:pPr>
+      <w:rPr>
+        <w:rFonts w:ascii="Wingdings" w:hAnsi="Wingdings" w:hint="default"/>
+      </w:rPr>
+    </w:lvl>
+    <w:lvl w:ilvl="3" w:tplc="08090001" w:tentative="1">
+      <w:start w:val="1"/>
+      <w:numFmt w:val="bullet"/>
+      <w:lvlText w:val=""/>
+      <w:lvlJc w:val="left"/>
+      <w:pPr>
+        <w:ind w:left="2880" w:hanging="360"/>
+      </w:pPr>
+      <w:rPr>
+        <w:rFonts w:ascii="Symbol" w:hAnsi="Symbol" w:hint="default"/>
+      </w:rPr>
+    </w:lvl>
+    <w:lvl w:ilvl="4" w:tplc="08090003" w:tentative="1">
+      <w:start w:val="1"/>
+      <w:numFmt w:val="bullet"/>
+      <w:lvlText w:val="o"/>
+      <w:lvlJc w:val="left"/>
+      <w:pPr>
+        <w:ind w:left="3600" w:hanging="360"/>
+      </w:pPr>
+      <w:rPr>
+        <w:rFonts w:ascii="Courier New" w:hAnsi="Courier New" w:hint="default"/>
+      </w:rPr>
+    </w:lvl>
+    <w:lvl w:ilvl="5" w:tplc="08090005" w:tentative="1">
+      <w:start w:val="1"/>
+      <w:numFmt w:val="bullet"/>
+      <w:lvlText w:val=""/>
+      <w:lvlJc w:val="left"/>
+      <w:pPr>
+        <w:ind w:left="4320" w:hanging="360"/>
+      </w:pPr>
+      <w:rPr>
+        <w:rFonts w:ascii="Wingdings" w:hAnsi="Wingdings" w:hint="default"/>
+      </w:rPr>
+    </w:lvl>
+    <w:lvl w:ilvl="6" w:tplc="08090001" w:tentative="1">
+      <w:start w:val="1"/>
+      <w:numFmt w:val="bullet"/>
+      <w:lvlText w:val=""/>
+      <w:lvlJc w:val="left"/>
+      <w:pPr>
+        <w:ind w:left="5040" w:hanging="360"/>
+      </w:pPr>
+      <w:rPr>
+        <w:rFonts w:ascii="Symbol" w:hAnsi="Symbol" w:hint="default"/>
+      </w:rPr>
+    </w:lvl>
+    <w:lvl w:ilvl="7" w:tplc="08090003" w:tentative="1">
+      <w:start w:val="1"/>
+      <w:numFmt w:val="bullet"/>
+      <w:lvlText w:val="o"/>
+      <w:lvlJc w:val="left"/>
+      <w:pPr>
+        <w:ind w:left="5760" w:hanging="360"/>
+      </w:pPr>
+      <w:rPr>
+        <w:rFonts w:ascii="Courier New" w:hAnsi="Courier New" w:hint="default"/>
+      </w:rPr>
+    </w:lvl>
+    <w:lvl w:ilvl="8" w:tplc="08090005" w:tentative="1">
+      <w:start w:val="1"/>
+      <w:numFmt w:val="bullet"/>
+      <w:lvlText w:val=""/>
+      <w:lvlJc w:val="left"/>
+      <w:pPr>
+        <w:ind w:left="6480" w:hanging="360"/>
+      </w:pPr>
+      <w:rPr>
+        <w:rFonts w:ascii="Wingdings" w:hAnsi="Wingdings" w:hint="default"/>
+      </w:rPr>
+    </w:lvl>
+  </w:abstractNum>
+  <w:abstractNum w:abstractNumId="12" w15:restartNumberingAfterBreak="0">
     <w:nsid w:val="57436BC9"/>
     <w:multiLevelType w:val="hybridMultilevel"/>
     <w:tmpl w:val="46CA433A"/>
@@ -5789,7 +5839,7 @@
       </w:rPr>
     </w:lvl>
   </w:abstractNum>
-  <w:abstractNum w:abstractNumId="12" w15:restartNumberingAfterBreak="0">
+  <w:abstractNum w:abstractNumId="13" w15:restartNumberingAfterBreak="0">
     <w:nsid w:val="6E9768BD"/>
     <w:multiLevelType w:val="multilevel"/>
     <w:tmpl w:val="E530F4D2"/>
@@ -5915,7 +5965,7 @@
     <w:abstractNumId w:val="0"/>
   </w:num>
   <w:num w:numId="5" w16cid:durableId="1795128507">
-    <w:abstractNumId w:val="12"/>
+    <w:abstractNumId w:val="13"/>
   </w:num>
   <w:num w:numId="6" w16cid:durableId="1372192803">
     <w:abstractNumId w:val="10"/>
@@ -5933,13 +5983,16 @@
     <w:abstractNumId w:val="3"/>
   </w:num>
   <w:num w:numId="11" w16cid:durableId="1132332372">
-    <w:abstractNumId w:val="11"/>
+    <w:abstractNumId w:val="12"/>
   </w:num>
   <w:num w:numId="12" w16cid:durableId="689335235">
     <w:abstractNumId w:val="2"/>
   </w:num>
   <w:num w:numId="13" w16cid:durableId="2137798377">
     <w:abstractNumId w:val="8"/>
+  </w:num>
+  <w:num w:numId="14" w16cid:durableId="1000815321">
+    <w:abstractNumId w:val="11"/>
   </w:num>
 </w:numbering>
 </file>

</xml_diff>

<commit_message>
updated resumea and experience
</commit_message>
<xml_diff>
--- a/static/Rishab Tirupathi Resume.docx
+++ b/static/Rishab Tirupathi Resume.docx
@@ -1397,6 +1397,36 @@
           <w:szCs w:val="20"/>
         </w:rPr>
         <w:t xml:space="preserve"> visualizations to support analysis and performance evaluation</w:t>
+      </w:r>
+    </w:p>
+    <w:p>
+      <w:pPr>
+        <w:pStyle w:val="ListParagraph"/>
+        <w:numPr>
+          <w:ilvl w:val="0"/>
+          <w:numId w:val="13"/>
+        </w:numPr>
+        <w:pBdr>
+          <w:top w:val="nil"/>
+          <w:left w:val="nil"/>
+          <w:bottom w:val="nil"/>
+          <w:right w:val="nil"/>
+          <w:between w:val="nil"/>
+        </w:pBdr>
+        <w:spacing w:after="0" w:line="252" w:lineRule="auto"/>
+        <w:rPr>
+          <w:rFonts w:ascii="Times New Roman" w:eastAsia="Times New Roman" w:hAnsi="Times New Roman" w:cs="Times New Roman"/>
+          <w:sz w:val="20"/>
+          <w:szCs w:val="20"/>
+        </w:rPr>
+      </w:pPr>
+      <w:r>
+        <w:rPr>
+          <w:rFonts w:ascii="Times New Roman" w:eastAsia="Times New Roman" w:hAnsi="Times New Roman" w:cs="Times New Roman"/>
+          <w:sz w:val="20"/>
+          <w:szCs w:val="20"/>
+        </w:rPr>
+        <w:t>Constructed an optimization solver to reduce time to determine loan weights from over 2 hours to under 2 minutes</w:t>
       </w:r>
     </w:p>
     <w:p>

</xml_diff>

<commit_message>
Updated courses and resume
</commit_message>
<xml_diff>
--- a/static/Rishab Tirupathi Resume.docx
+++ b/static/Rishab Tirupathi Resume.docx
@@ -376,7 +376,23 @@
           <w:sz w:val="20"/>
           <w:szCs w:val="20"/>
         </w:rPr>
-        <w:t xml:space="preserve">Statistical Learning, </w:t>
+        <w:t>Statistical Learning</w:t>
+      </w:r>
+      <w:r>
+        <w:rPr>
+          <w:iCs/>
+          <w:sz w:val="20"/>
+          <w:szCs w:val="20"/>
+        </w:rPr>
+        <w:t>, Stochastic Processes</w:t>
+      </w:r>
+      <w:r>
+        <w:rPr>
+          <w:iCs/>
+          <w:sz w:val="20"/>
+          <w:szCs w:val="20"/>
+        </w:rPr>
+        <w:t xml:space="preserve">, </w:t>
       </w:r>
       <w:r>
         <w:rPr>
@@ -408,15 +424,23 @@
           <w:sz w:val="20"/>
           <w:szCs w:val="20"/>
         </w:rPr>
-        <w:t>Algorithms</w:t>
-      </w:r>
-      <w:r>
-        <w:rPr>
-          <w:iCs/>
-          <w:sz w:val="20"/>
-          <w:szCs w:val="20"/>
-        </w:rPr>
-        <w:t xml:space="preserve"> and Models of Computation</w:t>
+        <w:t>Algorithms,</w:t>
+      </w:r>
+      <w:r>
+        <w:rPr>
+          <w:iCs/>
+          <w:sz w:val="20"/>
+          <w:szCs w:val="20"/>
+        </w:rPr>
+        <w:t xml:space="preserve"> </w:t>
+      </w:r>
+      <w:r>
+        <w:rPr>
+          <w:iCs/>
+          <w:sz w:val="20"/>
+          <w:szCs w:val="20"/>
+        </w:rPr>
+        <w:t>Probability</w:t>
       </w:r>
       <w:r>
         <w:rPr>
@@ -432,30 +456,6 @@
           <w:sz w:val="20"/>
           <w:szCs w:val="20"/>
         </w:rPr>
-        <w:t xml:space="preserve"> Theory</w:t>
-      </w:r>
-      <w:r>
-        <w:rPr>
-          <w:iCs/>
-          <w:sz w:val="20"/>
-          <w:szCs w:val="20"/>
-        </w:rPr>
-        <w:t xml:space="preserve"> of Probability</w:t>
-      </w:r>
-      <w:r>
-        <w:rPr>
-          <w:iCs/>
-          <w:sz w:val="20"/>
-          <w:szCs w:val="20"/>
-        </w:rPr>
-        <w:t>,</w:t>
-      </w:r>
-      <w:r>
-        <w:rPr>
-          <w:iCs/>
-          <w:sz w:val="20"/>
-          <w:szCs w:val="20"/>
-        </w:rPr>
         <w:t xml:space="preserve"> </w:t>
       </w:r>
       <w:r>
@@ -464,23 +464,23 @@
           <w:sz w:val="20"/>
           <w:szCs w:val="20"/>
         </w:rPr>
-        <w:t>Advanced Optimization, Numerical Analysis</w:t>
-      </w:r>
-      <w:r>
-        <w:rPr>
-          <w:iCs/>
-          <w:sz w:val="20"/>
-          <w:szCs w:val="20"/>
-        </w:rPr>
-        <w:t>,</w:t>
-      </w:r>
-      <w:r>
-        <w:rPr>
-          <w:iCs/>
-          <w:sz w:val="20"/>
-          <w:szCs w:val="20"/>
-        </w:rPr>
-        <w:t xml:space="preserve"> Graph Theory</w:t>
+        <w:t xml:space="preserve">Advanced Optimization, </w:t>
+      </w:r>
+      <w:r>
+        <w:rPr>
+          <w:iCs/>
+          <w:sz w:val="20"/>
+          <w:szCs w:val="20"/>
+        </w:rPr>
+        <w:t>Graph Theory</w:t>
+      </w:r>
+      <w:r>
+        <w:rPr>
+          <w:iCs/>
+          <w:sz w:val="20"/>
+          <w:szCs w:val="20"/>
+        </w:rPr>
+        <w:t>, Combinatorial Mathematics</w:t>
       </w:r>
       <w:r>
         <w:rPr>
@@ -843,7 +843,7 @@
           <w:sz w:val="20"/>
           <w:szCs w:val="20"/>
         </w:rPr>
-        <w:t>inear Algebra, Statistics and Probability, Statistical Modelling</w:t>
+        <w:t>inear Algebra, Probability, Statistical Modelling</w:t>
       </w:r>
       <w:r>
         <w:rPr>
@@ -859,7 +859,7 @@
           <w:sz w:val="20"/>
           <w:szCs w:val="20"/>
         </w:rPr>
-        <w:t>Time Series Analysis, Time Se</w:t>
+        <w:t xml:space="preserve">Time Series Analysis, </w:t>
       </w:r>
       <w:r>
         <w:rPr>
@@ -868,7 +868,7 @@
           <w:sz w:val="20"/>
           <w:szCs w:val="20"/>
         </w:rPr>
-        <w:t xml:space="preserve">ries Machine Learning, </w:t>
+        <w:t xml:space="preserve">Machine Learning, </w:t>
       </w:r>
       <w:r>
         <w:rPr>
@@ -1426,7 +1426,15 @@
           <w:sz w:val="20"/>
           <w:szCs w:val="20"/>
         </w:rPr>
-        <w:t>Constructed an optimization solver to reduce time to determine loan weights from over 2 hours to under 2 minutes</w:t>
+        <w:t xml:space="preserve">Constructed an optimization solver to reduce time to determine loan weights </w:t>
+      </w:r>
+      <w:r>
+        <w:rPr>
+          <w:rFonts w:ascii="Times New Roman" w:eastAsia="Times New Roman" w:hAnsi="Times New Roman" w:cs="Times New Roman"/>
+          <w:sz w:val="20"/>
+          <w:szCs w:val="20"/>
+        </w:rPr>
+        <w:t>by 97%</w:t>
       </w:r>
     </w:p>
     <w:p>

</xml_diff>

<commit_message>
Updated resume and course
</commit_message>
<xml_diff>
--- a/static/Rishab Tirupathi Resume.docx
+++ b/static/Rishab Tirupathi Resume.docx
@@ -79,20 +79,8 @@
             <w:szCs w:val="21"/>
             <w:u w:val="none"/>
           </w:rPr>
-          <w:t>linkedin.com/in/</w:t>
+          <w:t>linkedin.com/in/rishab-tirupathi</w:t>
         </w:r>
-        <w:proofErr w:type="spellStart"/>
-        <w:r>
-          <w:rPr>
-            <w:rStyle w:val="Hyperlink"/>
-            <w:color w:val="000000" w:themeColor="text1"/>
-            <w:sz w:val="21"/>
-            <w:szCs w:val="21"/>
-            <w:u w:val="none"/>
-          </w:rPr>
-          <w:t>rishab-tirupathi</w:t>
-        </w:r>
-        <w:proofErr w:type="spellEnd"/>
       </w:hyperlink>
       <w:r>
         <w:rPr>
@@ -208,15 +196,16 @@
           <w:szCs w:val="20"/>
         </w:rPr>
         <w:tab/>
-        <w:t xml:space="preserve">  Expected</w:t>
-      </w:r>
-      <w:r>
-        <w:rPr>
-          <w:i/>
-          <w:sz w:val="20"/>
-          <w:szCs w:val="20"/>
-        </w:rPr>
-        <w:t xml:space="preserve"> </w:t>
+        <w:t xml:space="preserve">  </w:t>
+      </w:r>
+      <w:r>
+        <w:rPr>
+          <w:i/>
+          <w:sz w:val="20"/>
+          <w:szCs w:val="20"/>
+        </w:rPr>
+        <w:tab/>
+        <w:t xml:space="preserve">   </w:t>
       </w:r>
       <w:r>
         <w:rPr>
@@ -331,15 +320,7 @@
           <w:sz w:val="20"/>
           <w:szCs w:val="20"/>
         </w:rPr>
-        <w:t>7</w:t>
-      </w:r>
-      <w:r>
-        <w:rPr>
-          <w:i/>
-          <w:sz w:val="20"/>
-          <w:szCs w:val="20"/>
-        </w:rPr>
-        <w:t>9</w:t>
+        <w:t>84</w:t>
       </w:r>
       <w:r>
         <w:rPr>
@@ -1798,16 +1779,15 @@
           <w:sz w:val="20"/>
           <w:szCs w:val="20"/>
         </w:rPr>
-        <w:t xml:space="preserve">reinforcement </w:t>
-      </w:r>
-      <w:proofErr w:type="spellStart"/>
+        <w:t>reinforcement learning</w:t>
+      </w:r>
       <w:r>
         <w:rPr>
           <w:rFonts w:ascii="Times New Roman" w:eastAsia="Times New Roman" w:hAnsi="Times New Roman" w:cs="Times New Roman"/>
           <w:sz w:val="20"/>
           <w:szCs w:val="20"/>
         </w:rPr>
-        <w:t>learning</w:t>
+        <w:t xml:space="preserve"> </w:t>
       </w:r>
       <w:r>
         <w:rPr>
@@ -1815,24 +1795,7 @@
           <w:sz w:val="20"/>
           <w:szCs w:val="20"/>
         </w:rPr>
-        <w:t xml:space="preserve"> </w:t>
-      </w:r>
-      <w:r>
-        <w:rPr>
-          <w:rFonts w:ascii="Times New Roman" w:eastAsia="Times New Roman" w:hAnsi="Times New Roman" w:cs="Times New Roman"/>
-          <w:sz w:val="20"/>
-          <w:szCs w:val="20"/>
-        </w:rPr>
-        <w:t>applyin</w:t>
-      </w:r>
-      <w:proofErr w:type="spellEnd"/>
-      <w:r>
-        <w:rPr>
-          <w:rFonts w:ascii="Times New Roman" w:eastAsia="Times New Roman" w:hAnsi="Times New Roman" w:cs="Times New Roman"/>
-          <w:sz w:val="20"/>
-          <w:szCs w:val="20"/>
-        </w:rPr>
-        <w:t>g control theory and stochastic processes to model dynamics</w:t>
+        <w:t>applying control theory and stochastic processes to model dynamics</w:t>
       </w:r>
     </w:p>
     <w:p>
@@ -4267,7 +4230,6 @@
         </w:rPr>
         <w:t xml:space="preserve">, </w:t>
       </w:r>
-      <w:proofErr w:type="spellStart"/>
       <w:r>
         <w:rPr>
           <w:sz w:val="20"/>
@@ -4275,7 +4237,6 @@
         </w:rPr>
         <w:t>statsmodels</w:t>
       </w:r>
-      <w:proofErr w:type="spellEnd"/>
       <w:r>
         <w:rPr>
           <w:sz w:val="20"/>
@@ -4320,7 +4281,6 @@
         </w:rPr>
         <w:t xml:space="preserve">: </w:t>
       </w:r>
-      <w:proofErr w:type="spellStart"/>
       <w:r>
         <w:rPr>
           <w:sz w:val="20"/>
@@ -4328,7 +4288,6 @@
         </w:rPr>
         <w:t>dplyr</w:t>
       </w:r>
-      <w:proofErr w:type="spellEnd"/>
       <w:r>
         <w:rPr>
           <w:sz w:val="20"/>
@@ -4348,25 +4307,8 @@
           <w:sz w:val="20"/>
           <w:szCs w:val="20"/>
         </w:rPr>
-        <w:t xml:space="preserve">, </w:t>
-      </w:r>
-      <w:proofErr w:type="spellStart"/>
-      <w:r>
-        <w:rPr>
-          <w:sz w:val="20"/>
-          <w:szCs w:val="20"/>
-        </w:rPr>
-        <w:t>tidyverse</w:t>
-      </w:r>
-      <w:proofErr w:type="spellEnd"/>
-      <w:r>
-        <w:rPr>
-          <w:sz w:val="20"/>
-          <w:szCs w:val="20"/>
-        </w:rPr>
-        <w:t xml:space="preserve">, </w:t>
-      </w:r>
-      <w:proofErr w:type="spellStart"/>
+        <w:t xml:space="preserve">, tidyverse, </w:t>
+      </w:r>
       <w:r>
         <w:rPr>
           <w:sz w:val="20"/>
@@ -4374,7 +4316,6 @@
         </w:rPr>
         <w:t>tsa</w:t>
       </w:r>
-      <w:proofErr w:type="spellEnd"/>
     </w:p>
     <w:sectPr>
       <w:pgSz w:w="12240" w:h="15840"/>

</xml_diff>